<commit_message>
Finalisation de la documentation - Prêt pour le review
</commit_message>
<xml_diff>
--- a/Documentation du prototype.docx
+++ b/Documentation du prototype.docx
@@ -26,14 +26,12 @@
       <w:bookmarkStart w:id="0" w:name="_Toc527977149"/>
       <w:bookmarkStart w:id="1" w:name="_Toc527983432"/>
       <w:bookmarkStart w:id="2" w:name="_Toc530490773"/>
-      <w:proofErr w:type="spellStart"/>
       <w:r>
         <w:rPr>
           <w:lang w:val="fr-CH"/>
         </w:rPr>
         <w:t>LoveMirroring</w:t>
       </w:r>
-      <w:proofErr w:type="spellEnd"/>
     </w:p>
     <w:p>
       <w:pPr>
@@ -216,14 +214,12 @@
                 <w:lang w:val="fr-CH"/>
               </w:rPr>
             </w:pPr>
-            <w:proofErr w:type="spellStart"/>
             <w:r>
               <w:rPr>
                 <w:lang w:val="fr-CH"/>
               </w:rPr>
               <w:t>LoveMirroring</w:t>
             </w:r>
-            <w:proofErr w:type="spellEnd"/>
           </w:p>
         </w:tc>
       </w:tr>
@@ -1121,21 +1117,7 @@
         <w:rPr>
           <w:lang w:val="fr-CH"/>
         </w:rPr>
-        <w:t xml:space="preserve">Notre projet devant utiliser des API sécurisé, nous nous sommes penchés par un </w:t>
-      </w:r>
-      <w:proofErr w:type="spellStart"/>
-      <w:r>
-        <w:rPr>
-          <w:lang w:val="fr-CH"/>
-        </w:rPr>
-        <w:t>AaaS</w:t>
-      </w:r>
-      <w:proofErr w:type="spellEnd"/>
-      <w:r>
-        <w:rPr>
-          <w:lang w:val="fr-CH"/>
-        </w:rPr>
-        <w:t xml:space="preserve"> (authentification as a service) proposé par Microsoft. Celui que nous avons choisi est Identity Server 4 qui nous permettra de réaliser ce prototype.</w:t>
+        <w:t>Notre projet devant utiliser des API sécurisé, nous nous sommes penchés par un AaaS (authentification as a service) proposé par Microsoft. Celui que nous avons choisi est Identity Server 4 qui nous permettra de réaliser ce prototype.</w:t>
       </w:r>
     </w:p>
     <w:p>
@@ -1181,7 +1163,6 @@
         </w:rPr>
         <w:t xml:space="preserve">Cela sera hébergé par Azure avec une </w:t>
       </w:r>
-      <w:proofErr w:type="spellStart"/>
       <w:r>
         <w:rPr>
           <w:lang w:val="fr-CH"/>
@@ -1192,14 +1173,7 @@
         <w:rPr>
           <w:lang w:val="fr-CH"/>
         </w:rPr>
-        <w:t>icense</w:t>
-      </w:r>
-      <w:proofErr w:type="spellEnd"/>
-      <w:r>
-        <w:rPr>
-          <w:lang w:val="fr-CH"/>
-        </w:rPr>
-        <w:t xml:space="preserve"> étudiant.</w:t>
+        <w:t>icense étudiant.</w:t>
       </w:r>
     </w:p>
     <w:p>
@@ -1229,21 +1203,7 @@
         <w:rPr>
           <w:lang w:val="fr-CH"/>
         </w:rPr>
-        <w:t xml:space="preserve">Il faut impérativement utiliser des technologie </w:t>
-      </w:r>
-      <w:proofErr w:type="spellStart"/>
-      <w:r>
-        <w:rPr>
-          <w:lang w:val="fr-CH"/>
-        </w:rPr>
-        <w:t>microsoft</w:t>
-      </w:r>
-      <w:proofErr w:type="spellEnd"/>
-      <w:r>
-        <w:rPr>
-          <w:lang w:val="fr-CH"/>
-        </w:rPr>
-        <w:t>.</w:t>
+        <w:t>Il faut impérativement utiliser des technologie microsoft.</w:t>
       </w:r>
     </w:p>
     <w:p>
@@ -2123,21 +2083,7 @@
         <w:rPr>
           <w:lang w:val="fr-CH"/>
         </w:rPr>
-        <w:t xml:space="preserve"> 3 applications web distinctes, une pour </w:t>
-      </w:r>
-      <w:proofErr w:type="spellStart"/>
-      <w:r>
-        <w:rPr>
-          <w:lang w:val="fr-CH"/>
-        </w:rPr>
-        <w:t>identity</w:t>
-      </w:r>
-      <w:proofErr w:type="spellEnd"/>
-      <w:r>
-        <w:rPr>
-          <w:lang w:val="fr-CH"/>
-        </w:rPr>
-        <w:t xml:space="preserve"> server 4, une pour le client et une pour les API.</w:t>
+        <w:t xml:space="preserve"> 3 applications web distinctes, une pour identity server 4, une pour le client et une pour les API.</w:t>
       </w:r>
     </w:p>
     <w:p>
@@ -2188,21 +2134,7 @@
         <w:rPr>
           <w:lang w:val="fr-CH"/>
         </w:rPr>
-        <w:t xml:space="preserve">Pour le déploiement il faudra héberger sur Azure. Le bémol c’est l’hébergement de la base de données qui se fera chez Tim Allemann car la </w:t>
-      </w:r>
-      <w:proofErr w:type="spellStart"/>
-      <w:r>
-        <w:rPr>
-          <w:lang w:val="fr-CH"/>
-        </w:rPr>
-        <w:t>license</w:t>
-      </w:r>
-      <w:proofErr w:type="spellEnd"/>
-      <w:r>
-        <w:rPr>
-          <w:lang w:val="fr-CH"/>
-        </w:rPr>
-        <w:t xml:space="preserve"> étudiant ne le permet pas sur Azure.</w:t>
+        <w:t>Pour le déploiement il faudra héberger sur Azure. Le bémol c’est l’hébergement de la base de données qui se fera chez Tim Allemann car la license étudiant ne le permet pas sur Azure.</w:t>
       </w:r>
     </w:p>
     <w:p>
@@ -2247,6 +2179,842 @@
       </w:r>
       <w:bookmarkEnd w:id="21"/>
     </w:p>
+    <w:tbl>
+      <w:tblPr>
+        <w:tblW w:w="9214" w:type="dxa"/>
+        <w:tblInd w:w="-5" w:type="dxa"/>
+        <w:tblBorders>
+          <w:top w:val="single" w:sz="4" w:space="0" w:color="auto"/>
+          <w:left w:val="single" w:sz="4" w:space="0" w:color="auto"/>
+          <w:bottom w:val="single" w:sz="4" w:space="0" w:color="auto"/>
+          <w:right w:val="single" w:sz="4" w:space="0" w:color="auto"/>
+          <w:insideH w:val="single" w:sz="4" w:space="0" w:color="auto"/>
+          <w:insideV w:val="single" w:sz="4" w:space="0" w:color="auto"/>
+        </w:tblBorders>
+        <w:tblLayout w:type="fixed"/>
+        <w:tblLook w:val="04A0" w:firstRow="1" w:lastRow="0" w:firstColumn="1" w:lastColumn="0" w:noHBand="0" w:noVBand="1"/>
+      </w:tblPr>
+      <w:tblGrid>
+        <w:gridCol w:w="567"/>
+        <w:gridCol w:w="2694"/>
+        <w:gridCol w:w="5953"/>
+      </w:tblGrid>
+      <w:tr>
+        <w:trPr>
+          <w:trHeight w:val="329"/>
+          <w:tblHeader/>
+        </w:trPr>
+        <w:tc>
+          <w:tcPr>
+            <w:tcW w:w="567" w:type="dxa"/>
+            <w:tcBorders>
+              <w:top w:val="single" w:sz="4" w:space="0" w:color="auto"/>
+              <w:left w:val="single" w:sz="4" w:space="0" w:color="auto"/>
+              <w:bottom w:val="single" w:sz="4" w:space="0" w:color="auto"/>
+              <w:right w:val="single" w:sz="4" w:space="0" w:color="auto"/>
+            </w:tcBorders>
+            <w:shd w:val="clear" w:color="auto" w:fill="D9D9D9"/>
+            <w:hideMark/>
+          </w:tcPr>
+          <w:p>
+            <w:pPr>
+              <w:pStyle w:val="AbsatzTab12PtTitel"/>
+              <w:rPr>
+                <w:lang w:val="fr-CH"/>
+              </w:rPr>
+            </w:pPr>
+            <w:r>
+              <w:rPr>
+                <w:lang w:val="fr-CH"/>
+              </w:rPr>
+              <w:t>N</w:t>
+            </w:r>
+            <w:r>
+              <w:rPr>
+                <w:vertAlign w:val="superscript"/>
+                <w:lang w:val="fr-CH"/>
+              </w:rPr>
+              <w:t>o</w:t>
+            </w:r>
+          </w:p>
+        </w:tc>
+        <w:tc>
+          <w:tcPr>
+            <w:tcW w:w="2694" w:type="dxa"/>
+            <w:tcBorders>
+              <w:top w:val="single" w:sz="4" w:space="0" w:color="auto"/>
+              <w:left w:val="single" w:sz="4" w:space="0" w:color="auto"/>
+              <w:bottom w:val="single" w:sz="4" w:space="0" w:color="auto"/>
+              <w:right w:val="single" w:sz="4" w:space="0" w:color="auto"/>
+            </w:tcBorders>
+            <w:shd w:val="clear" w:color="auto" w:fill="D9D9D9"/>
+            <w:hideMark/>
+          </w:tcPr>
+          <w:p>
+            <w:pPr>
+              <w:pStyle w:val="AbsatzTab12PtTitel"/>
+              <w:rPr>
+                <w:lang w:val="fr-CH"/>
+              </w:rPr>
+            </w:pPr>
+            <w:r>
+              <w:rPr>
+                <w:lang w:val="fr-CH"/>
+              </w:rPr>
+              <w:t>Objet à tester</w:t>
+            </w:r>
+          </w:p>
+        </w:tc>
+        <w:tc>
+          <w:tcPr>
+            <w:tcW w:w="5953" w:type="dxa"/>
+            <w:tcBorders>
+              <w:top w:val="single" w:sz="4" w:space="0" w:color="auto"/>
+              <w:left w:val="single" w:sz="4" w:space="0" w:color="auto"/>
+              <w:bottom w:val="single" w:sz="4" w:space="0" w:color="auto"/>
+              <w:right w:val="single" w:sz="4" w:space="0" w:color="auto"/>
+            </w:tcBorders>
+            <w:shd w:val="clear" w:color="auto" w:fill="D9D9D9"/>
+            <w:hideMark/>
+          </w:tcPr>
+          <w:p>
+            <w:pPr>
+              <w:pStyle w:val="AbsatzTab12PtTitel"/>
+              <w:rPr>
+                <w:lang w:val="fr-CH"/>
+              </w:rPr>
+            </w:pPr>
+            <w:r>
+              <w:rPr>
+                <w:lang w:val="fr-CH"/>
+              </w:rPr>
+              <w:t>Cas de test</w:t>
+            </w:r>
+          </w:p>
+        </w:tc>
+      </w:tr>
+      <w:tr>
+        <w:trPr>
+          <w:trHeight w:val="425"/>
+        </w:trPr>
+        <w:tc>
+          <w:tcPr>
+            <w:tcW w:w="567" w:type="dxa"/>
+            <w:tcBorders>
+              <w:top w:val="single" w:sz="4" w:space="0" w:color="auto"/>
+              <w:left w:val="single" w:sz="4" w:space="0" w:color="auto"/>
+              <w:bottom w:val="single" w:sz="4" w:space="0" w:color="auto"/>
+              <w:right w:val="single" w:sz="4" w:space="0" w:color="auto"/>
+            </w:tcBorders>
+            <w:hideMark/>
+          </w:tcPr>
+          <w:p>
+            <w:pPr>
+              <w:pStyle w:val="AbsatzTab12Pt1-1Kur"/>
+              <w:rPr>
+                <w:lang w:val="fr-CH"/>
+              </w:rPr>
+            </w:pPr>
+            <w:r>
+              <w:rPr>
+                <w:lang w:val="fr-CH"/>
+              </w:rPr>
+              <w:t>1</w:t>
+            </w:r>
+          </w:p>
+        </w:tc>
+        <w:tc>
+          <w:tcPr>
+            <w:tcW w:w="2694" w:type="dxa"/>
+            <w:tcBorders>
+              <w:top w:val="single" w:sz="4" w:space="0" w:color="auto"/>
+              <w:left w:val="single" w:sz="4" w:space="0" w:color="auto"/>
+              <w:bottom w:val="single" w:sz="4" w:space="0" w:color="auto"/>
+              <w:right w:val="single" w:sz="4" w:space="0" w:color="auto"/>
+            </w:tcBorders>
+          </w:tcPr>
+          <w:p>
+            <w:pPr>
+              <w:pStyle w:val="AbsatzTab12Pt1-1Kur"/>
+              <w:rPr>
+                <w:lang w:val="fr-CH"/>
+              </w:rPr>
+            </w:pPr>
+            <w:r>
+              <w:rPr>
+                <w:lang w:val="fr-CH"/>
+              </w:rPr>
+              <w:t>Compte</w:t>
+            </w:r>
+          </w:p>
+        </w:tc>
+        <w:tc>
+          <w:tcPr>
+            <w:tcW w:w="5953" w:type="dxa"/>
+            <w:tcBorders>
+              <w:top w:val="single" w:sz="4" w:space="0" w:color="auto"/>
+              <w:left w:val="single" w:sz="4" w:space="0" w:color="auto"/>
+              <w:bottom w:val="single" w:sz="4" w:space="0" w:color="auto"/>
+              <w:right w:val="single" w:sz="4" w:space="0" w:color="auto"/>
+            </w:tcBorders>
+          </w:tcPr>
+          <w:p>
+            <w:pPr>
+              <w:pStyle w:val="AbsatzTab12Pt1-1Kur"/>
+              <w:rPr>
+                <w:lang w:val="fr-CH"/>
+              </w:rPr>
+            </w:pPr>
+            <w:r>
+              <w:rPr>
+                <w:lang w:val="fr-CH"/>
+              </w:rPr>
+              <w:t>T-001, T-002, T-003, T-004, T-005, T-006, T-020</w:t>
+            </w:r>
+          </w:p>
+        </w:tc>
+      </w:tr>
+      <w:tr>
+        <w:trPr>
+          <w:trHeight w:val="425"/>
+        </w:trPr>
+        <w:tc>
+          <w:tcPr>
+            <w:tcW w:w="567" w:type="dxa"/>
+            <w:tcBorders>
+              <w:top w:val="single" w:sz="4" w:space="0" w:color="auto"/>
+              <w:left w:val="single" w:sz="4" w:space="0" w:color="auto"/>
+              <w:bottom w:val="single" w:sz="4" w:space="0" w:color="auto"/>
+              <w:right w:val="single" w:sz="4" w:space="0" w:color="auto"/>
+            </w:tcBorders>
+          </w:tcPr>
+          <w:p>
+            <w:pPr>
+              <w:pStyle w:val="AbsatzTab12Pt1-1Kur"/>
+              <w:rPr>
+                <w:lang w:val="fr-CH"/>
+              </w:rPr>
+            </w:pPr>
+            <w:r>
+              <w:rPr>
+                <w:lang w:val="fr-CH"/>
+              </w:rPr>
+              <w:t>2</w:t>
+            </w:r>
+          </w:p>
+        </w:tc>
+        <w:tc>
+          <w:tcPr>
+            <w:tcW w:w="2694" w:type="dxa"/>
+            <w:tcBorders>
+              <w:top w:val="single" w:sz="4" w:space="0" w:color="auto"/>
+              <w:left w:val="single" w:sz="4" w:space="0" w:color="auto"/>
+              <w:bottom w:val="single" w:sz="4" w:space="0" w:color="auto"/>
+              <w:right w:val="single" w:sz="4" w:space="0" w:color="auto"/>
+            </w:tcBorders>
+          </w:tcPr>
+          <w:p>
+            <w:pPr>
+              <w:pStyle w:val="AbsatzTab12Pt1-1Kur"/>
+              <w:rPr>
+                <w:lang w:val="fr-CH"/>
+              </w:rPr>
+            </w:pPr>
+            <w:r>
+              <w:rPr>
+                <w:lang w:val="fr-CH"/>
+              </w:rPr>
+              <w:t>Système de paiement</w:t>
+            </w:r>
+          </w:p>
+        </w:tc>
+        <w:tc>
+          <w:tcPr>
+            <w:tcW w:w="5953" w:type="dxa"/>
+            <w:tcBorders>
+              <w:top w:val="single" w:sz="4" w:space="0" w:color="auto"/>
+              <w:left w:val="single" w:sz="4" w:space="0" w:color="auto"/>
+              <w:bottom w:val="single" w:sz="4" w:space="0" w:color="auto"/>
+              <w:right w:val="single" w:sz="4" w:space="0" w:color="auto"/>
+            </w:tcBorders>
+          </w:tcPr>
+          <w:p>
+            <w:pPr>
+              <w:pStyle w:val="AbsatzTab12Pt1-1Kur"/>
+              <w:rPr>
+                <w:lang w:val="fr-CH"/>
+              </w:rPr>
+            </w:pPr>
+            <w:r>
+              <w:rPr>
+                <w:lang w:val="fr-CH"/>
+              </w:rPr>
+              <w:t>T-008, T-009</w:t>
+            </w:r>
+          </w:p>
+        </w:tc>
+      </w:tr>
+      <w:tr>
+        <w:trPr>
+          <w:trHeight w:val="425"/>
+        </w:trPr>
+        <w:tc>
+          <w:tcPr>
+            <w:tcW w:w="567" w:type="dxa"/>
+            <w:tcBorders>
+              <w:top w:val="single" w:sz="4" w:space="0" w:color="auto"/>
+              <w:left w:val="single" w:sz="4" w:space="0" w:color="auto"/>
+              <w:bottom w:val="single" w:sz="4" w:space="0" w:color="auto"/>
+              <w:right w:val="single" w:sz="4" w:space="0" w:color="auto"/>
+            </w:tcBorders>
+          </w:tcPr>
+          <w:p>
+            <w:pPr>
+              <w:pStyle w:val="AbsatzTab12Pt1-1Kur"/>
+              <w:rPr>
+                <w:lang w:val="fr-CH"/>
+              </w:rPr>
+            </w:pPr>
+            <w:r>
+              <w:rPr>
+                <w:lang w:val="fr-CH"/>
+              </w:rPr>
+              <w:t>3</w:t>
+            </w:r>
+          </w:p>
+        </w:tc>
+        <w:tc>
+          <w:tcPr>
+            <w:tcW w:w="2694" w:type="dxa"/>
+            <w:tcBorders>
+              <w:top w:val="single" w:sz="4" w:space="0" w:color="auto"/>
+              <w:left w:val="single" w:sz="4" w:space="0" w:color="auto"/>
+              <w:bottom w:val="single" w:sz="4" w:space="0" w:color="auto"/>
+              <w:right w:val="single" w:sz="4" w:space="0" w:color="auto"/>
+            </w:tcBorders>
+          </w:tcPr>
+          <w:p>
+            <w:pPr>
+              <w:pStyle w:val="AbsatzTab12Pt1-1Kur"/>
+              <w:rPr>
+                <w:lang w:val="fr-CH"/>
+              </w:rPr>
+            </w:pPr>
+            <w:r>
+              <w:rPr>
+                <w:lang w:val="fr-CH"/>
+              </w:rPr>
+              <w:t>Outil de communication</w:t>
+            </w:r>
+          </w:p>
+        </w:tc>
+        <w:tc>
+          <w:tcPr>
+            <w:tcW w:w="5953" w:type="dxa"/>
+            <w:tcBorders>
+              <w:top w:val="single" w:sz="4" w:space="0" w:color="auto"/>
+              <w:left w:val="single" w:sz="4" w:space="0" w:color="auto"/>
+              <w:bottom w:val="single" w:sz="4" w:space="0" w:color="auto"/>
+              <w:right w:val="single" w:sz="4" w:space="0" w:color="auto"/>
+            </w:tcBorders>
+          </w:tcPr>
+          <w:p>
+            <w:pPr>
+              <w:pStyle w:val="AbsatzTab12Pt1-1Kur"/>
+              <w:rPr>
+                <w:lang w:val="fr-CH"/>
+              </w:rPr>
+            </w:pPr>
+            <w:r>
+              <w:rPr>
+                <w:lang w:val="fr-CH"/>
+              </w:rPr>
+              <w:t>T-011</w:t>
+            </w:r>
+          </w:p>
+        </w:tc>
+      </w:tr>
+      <w:tr>
+        <w:trPr>
+          <w:trHeight w:val="425"/>
+        </w:trPr>
+        <w:tc>
+          <w:tcPr>
+            <w:tcW w:w="567" w:type="dxa"/>
+            <w:tcBorders>
+              <w:top w:val="single" w:sz="4" w:space="0" w:color="auto"/>
+              <w:left w:val="single" w:sz="4" w:space="0" w:color="auto"/>
+              <w:bottom w:val="single" w:sz="4" w:space="0" w:color="auto"/>
+              <w:right w:val="single" w:sz="4" w:space="0" w:color="auto"/>
+            </w:tcBorders>
+          </w:tcPr>
+          <w:p>
+            <w:pPr>
+              <w:pStyle w:val="AbsatzTab12Pt1-1Kur"/>
+              <w:rPr>
+                <w:lang w:val="fr-CH"/>
+              </w:rPr>
+            </w:pPr>
+            <w:r>
+              <w:rPr>
+                <w:lang w:val="fr-CH"/>
+              </w:rPr>
+              <w:t>4</w:t>
+            </w:r>
+          </w:p>
+        </w:tc>
+        <w:tc>
+          <w:tcPr>
+            <w:tcW w:w="2694" w:type="dxa"/>
+            <w:tcBorders>
+              <w:top w:val="single" w:sz="4" w:space="0" w:color="auto"/>
+              <w:left w:val="single" w:sz="4" w:space="0" w:color="auto"/>
+              <w:bottom w:val="single" w:sz="4" w:space="0" w:color="auto"/>
+              <w:right w:val="single" w:sz="4" w:space="0" w:color="auto"/>
+            </w:tcBorders>
+          </w:tcPr>
+          <w:p>
+            <w:pPr>
+              <w:pStyle w:val="AbsatzTab12Pt1-1Kur"/>
+              <w:rPr>
+                <w:lang w:val="fr-CH"/>
+              </w:rPr>
+            </w:pPr>
+            <w:r>
+              <w:rPr>
+                <w:lang w:val="fr-CH"/>
+              </w:rPr>
+              <w:t>Bot</w:t>
+            </w:r>
+          </w:p>
+        </w:tc>
+        <w:tc>
+          <w:tcPr>
+            <w:tcW w:w="5953" w:type="dxa"/>
+            <w:tcBorders>
+              <w:top w:val="single" w:sz="4" w:space="0" w:color="auto"/>
+              <w:left w:val="single" w:sz="4" w:space="0" w:color="auto"/>
+              <w:bottom w:val="single" w:sz="4" w:space="0" w:color="auto"/>
+              <w:right w:val="single" w:sz="4" w:space="0" w:color="auto"/>
+            </w:tcBorders>
+          </w:tcPr>
+          <w:p>
+            <w:pPr>
+              <w:pStyle w:val="AbsatzTab12Pt1-1Kur"/>
+              <w:rPr>
+                <w:lang w:val="fr-CH"/>
+              </w:rPr>
+            </w:pPr>
+            <w:r>
+              <w:rPr>
+                <w:lang w:val="fr-CH"/>
+              </w:rPr>
+              <w:t>T-018</w:t>
+            </w:r>
+          </w:p>
+        </w:tc>
+      </w:tr>
+      <w:tr>
+        <w:trPr>
+          <w:trHeight w:val="425"/>
+        </w:trPr>
+        <w:tc>
+          <w:tcPr>
+            <w:tcW w:w="567" w:type="dxa"/>
+            <w:tcBorders>
+              <w:top w:val="single" w:sz="4" w:space="0" w:color="auto"/>
+              <w:left w:val="single" w:sz="4" w:space="0" w:color="auto"/>
+              <w:bottom w:val="single" w:sz="4" w:space="0" w:color="auto"/>
+              <w:right w:val="single" w:sz="4" w:space="0" w:color="auto"/>
+            </w:tcBorders>
+          </w:tcPr>
+          <w:p>
+            <w:pPr>
+              <w:pStyle w:val="AbsatzTab12Pt1-1Kur"/>
+              <w:rPr>
+                <w:lang w:val="fr-CH"/>
+              </w:rPr>
+            </w:pPr>
+            <w:r>
+              <w:rPr>
+                <w:lang w:val="fr-CH"/>
+              </w:rPr>
+              <w:t>5</w:t>
+            </w:r>
+          </w:p>
+        </w:tc>
+        <w:tc>
+          <w:tcPr>
+            <w:tcW w:w="2694" w:type="dxa"/>
+            <w:tcBorders>
+              <w:top w:val="single" w:sz="4" w:space="0" w:color="auto"/>
+              <w:left w:val="single" w:sz="4" w:space="0" w:color="auto"/>
+              <w:bottom w:val="single" w:sz="4" w:space="0" w:color="auto"/>
+              <w:right w:val="single" w:sz="4" w:space="0" w:color="auto"/>
+            </w:tcBorders>
+          </w:tcPr>
+          <w:p>
+            <w:pPr>
+              <w:pStyle w:val="AbsatzTab12Pt1-1Kur"/>
+              <w:rPr>
+                <w:lang w:val="fr-CH"/>
+              </w:rPr>
+            </w:pPr>
+            <w:r>
+              <w:rPr>
+                <w:lang w:val="fr-CH"/>
+              </w:rPr>
+              <w:t>Support client</w:t>
+            </w:r>
+          </w:p>
+        </w:tc>
+        <w:tc>
+          <w:tcPr>
+            <w:tcW w:w="5953" w:type="dxa"/>
+            <w:tcBorders>
+              <w:top w:val="single" w:sz="4" w:space="0" w:color="auto"/>
+              <w:left w:val="single" w:sz="4" w:space="0" w:color="auto"/>
+              <w:bottom w:val="single" w:sz="4" w:space="0" w:color="auto"/>
+              <w:right w:val="single" w:sz="4" w:space="0" w:color="auto"/>
+            </w:tcBorders>
+          </w:tcPr>
+          <w:p>
+            <w:pPr>
+              <w:pStyle w:val="AbsatzTab12Pt1-1Kur"/>
+              <w:rPr>
+                <w:lang w:val="fr-CH"/>
+              </w:rPr>
+            </w:pPr>
+            <w:r>
+              <w:rPr>
+                <w:lang w:val="fr-CH"/>
+              </w:rPr>
+              <w:t>T-014</w:t>
+            </w:r>
+          </w:p>
+        </w:tc>
+      </w:tr>
+      <w:tr>
+        <w:trPr>
+          <w:trHeight w:val="425"/>
+        </w:trPr>
+        <w:tc>
+          <w:tcPr>
+            <w:tcW w:w="567" w:type="dxa"/>
+            <w:tcBorders>
+              <w:top w:val="single" w:sz="4" w:space="0" w:color="auto"/>
+              <w:left w:val="single" w:sz="4" w:space="0" w:color="auto"/>
+              <w:bottom w:val="single" w:sz="4" w:space="0" w:color="auto"/>
+              <w:right w:val="single" w:sz="4" w:space="0" w:color="auto"/>
+            </w:tcBorders>
+          </w:tcPr>
+          <w:p>
+            <w:pPr>
+              <w:pStyle w:val="AbsatzTab12Pt1-1Kur"/>
+              <w:rPr>
+                <w:lang w:val="fr-CH"/>
+              </w:rPr>
+            </w:pPr>
+            <w:r>
+              <w:rPr>
+                <w:lang w:val="fr-CH"/>
+              </w:rPr>
+              <w:t>6</w:t>
+            </w:r>
+          </w:p>
+        </w:tc>
+        <w:tc>
+          <w:tcPr>
+            <w:tcW w:w="2694" w:type="dxa"/>
+            <w:tcBorders>
+              <w:top w:val="single" w:sz="4" w:space="0" w:color="auto"/>
+              <w:left w:val="single" w:sz="4" w:space="0" w:color="auto"/>
+              <w:bottom w:val="single" w:sz="4" w:space="0" w:color="auto"/>
+              <w:right w:val="single" w:sz="4" w:space="0" w:color="auto"/>
+            </w:tcBorders>
+          </w:tcPr>
+          <w:p>
+            <w:pPr>
+              <w:pStyle w:val="AbsatzTab12Pt1-1Kur"/>
+              <w:rPr>
+                <w:lang w:val="fr-CH"/>
+              </w:rPr>
+            </w:pPr>
+            <w:r>
+              <w:rPr>
+                <w:lang w:val="fr-CH"/>
+              </w:rPr>
+              <w:t>Newsletter</w:t>
+            </w:r>
+          </w:p>
+        </w:tc>
+        <w:tc>
+          <w:tcPr>
+            <w:tcW w:w="5953" w:type="dxa"/>
+            <w:tcBorders>
+              <w:top w:val="single" w:sz="4" w:space="0" w:color="auto"/>
+              <w:left w:val="single" w:sz="4" w:space="0" w:color="auto"/>
+              <w:bottom w:val="single" w:sz="4" w:space="0" w:color="auto"/>
+              <w:right w:val="single" w:sz="4" w:space="0" w:color="auto"/>
+            </w:tcBorders>
+          </w:tcPr>
+          <w:p>
+            <w:pPr>
+              <w:pStyle w:val="AbsatzTab12Pt1-1Kur"/>
+              <w:rPr>
+                <w:lang w:val="fr-CH"/>
+              </w:rPr>
+            </w:pPr>
+            <w:r>
+              <w:rPr>
+                <w:lang w:val="fr-CH"/>
+              </w:rPr>
+              <w:t>T-012</w:t>
+            </w:r>
+          </w:p>
+        </w:tc>
+      </w:tr>
+      <w:tr>
+        <w:trPr>
+          <w:trHeight w:val="425"/>
+        </w:trPr>
+        <w:tc>
+          <w:tcPr>
+            <w:tcW w:w="567" w:type="dxa"/>
+            <w:tcBorders>
+              <w:top w:val="single" w:sz="4" w:space="0" w:color="auto"/>
+              <w:left w:val="single" w:sz="4" w:space="0" w:color="auto"/>
+              <w:bottom w:val="single" w:sz="4" w:space="0" w:color="auto"/>
+              <w:right w:val="single" w:sz="4" w:space="0" w:color="auto"/>
+            </w:tcBorders>
+          </w:tcPr>
+          <w:p>
+            <w:pPr>
+              <w:pStyle w:val="AbsatzTab12Pt1-1Kur"/>
+              <w:rPr>
+                <w:lang w:val="fr-CH"/>
+              </w:rPr>
+            </w:pPr>
+            <w:r>
+              <w:rPr>
+                <w:lang w:val="fr-CH"/>
+              </w:rPr>
+              <w:t>7</w:t>
+            </w:r>
+          </w:p>
+        </w:tc>
+        <w:tc>
+          <w:tcPr>
+            <w:tcW w:w="2694" w:type="dxa"/>
+            <w:tcBorders>
+              <w:top w:val="single" w:sz="4" w:space="0" w:color="auto"/>
+              <w:left w:val="single" w:sz="4" w:space="0" w:color="auto"/>
+              <w:bottom w:val="single" w:sz="4" w:space="0" w:color="auto"/>
+              <w:right w:val="single" w:sz="4" w:space="0" w:color="auto"/>
+            </w:tcBorders>
+          </w:tcPr>
+          <w:p>
+            <w:pPr>
+              <w:pStyle w:val="AbsatzTab12Pt1-1Kur"/>
+              <w:rPr>
+                <w:lang w:val="fr-CH"/>
+              </w:rPr>
+            </w:pPr>
+            <w:r>
+              <w:rPr>
+                <w:lang w:val="fr-CH"/>
+              </w:rPr>
+              <w:t>Vérification de compte</w:t>
+            </w:r>
+          </w:p>
+        </w:tc>
+        <w:tc>
+          <w:tcPr>
+            <w:tcW w:w="5953" w:type="dxa"/>
+            <w:tcBorders>
+              <w:top w:val="single" w:sz="4" w:space="0" w:color="auto"/>
+              <w:left w:val="single" w:sz="4" w:space="0" w:color="auto"/>
+              <w:bottom w:val="single" w:sz="4" w:space="0" w:color="auto"/>
+              <w:right w:val="single" w:sz="4" w:space="0" w:color="auto"/>
+            </w:tcBorders>
+          </w:tcPr>
+          <w:p>
+            <w:pPr>
+              <w:pStyle w:val="AbsatzTab12Pt1-1Kur"/>
+              <w:rPr>
+                <w:lang w:val="fr-CH"/>
+              </w:rPr>
+            </w:pPr>
+            <w:r>
+              <w:rPr>
+                <w:lang w:val="fr-CH"/>
+              </w:rPr>
+              <w:t>T-010</w:t>
+            </w:r>
+          </w:p>
+        </w:tc>
+      </w:tr>
+      <w:tr>
+        <w:trPr>
+          <w:trHeight w:val="425"/>
+        </w:trPr>
+        <w:tc>
+          <w:tcPr>
+            <w:tcW w:w="567" w:type="dxa"/>
+            <w:tcBorders>
+              <w:top w:val="single" w:sz="4" w:space="0" w:color="auto"/>
+              <w:left w:val="single" w:sz="4" w:space="0" w:color="auto"/>
+              <w:bottom w:val="single" w:sz="4" w:space="0" w:color="auto"/>
+              <w:right w:val="single" w:sz="4" w:space="0" w:color="auto"/>
+            </w:tcBorders>
+          </w:tcPr>
+          <w:p>
+            <w:pPr>
+              <w:pStyle w:val="AbsatzTab12Pt1-1Kur"/>
+              <w:rPr>
+                <w:lang w:val="fr-CH"/>
+              </w:rPr>
+            </w:pPr>
+            <w:r>
+              <w:rPr>
+                <w:lang w:val="fr-CH"/>
+              </w:rPr>
+              <w:t>8</w:t>
+            </w:r>
+          </w:p>
+        </w:tc>
+        <w:tc>
+          <w:tcPr>
+            <w:tcW w:w="2694" w:type="dxa"/>
+            <w:tcBorders>
+              <w:top w:val="single" w:sz="4" w:space="0" w:color="auto"/>
+              <w:left w:val="single" w:sz="4" w:space="0" w:color="auto"/>
+              <w:bottom w:val="single" w:sz="4" w:space="0" w:color="auto"/>
+              <w:right w:val="single" w:sz="4" w:space="0" w:color="auto"/>
+            </w:tcBorders>
+          </w:tcPr>
+          <w:p>
+            <w:pPr>
+              <w:pStyle w:val="AbsatzTab12Pt1-1Kur"/>
+              <w:rPr>
+                <w:lang w:val="fr-CH"/>
+              </w:rPr>
+            </w:pPr>
+            <w:r>
+              <w:rPr>
+                <w:lang w:val="fr-CH"/>
+              </w:rPr>
+              <w:t>Algorithme de match</w:t>
+            </w:r>
+          </w:p>
+        </w:tc>
+        <w:tc>
+          <w:tcPr>
+            <w:tcW w:w="5953" w:type="dxa"/>
+            <w:tcBorders>
+              <w:top w:val="single" w:sz="4" w:space="0" w:color="auto"/>
+              <w:left w:val="single" w:sz="4" w:space="0" w:color="auto"/>
+              <w:bottom w:val="single" w:sz="4" w:space="0" w:color="auto"/>
+              <w:right w:val="single" w:sz="4" w:space="0" w:color="auto"/>
+            </w:tcBorders>
+          </w:tcPr>
+          <w:p>
+            <w:pPr>
+              <w:pStyle w:val="AbsatzTab12Pt1-1Kur"/>
+              <w:rPr>
+                <w:lang w:val="fr-CH"/>
+              </w:rPr>
+            </w:pPr>
+            <w:r>
+              <w:rPr>
+                <w:lang w:val="fr-CH"/>
+              </w:rPr>
+              <w:t>T-007, T-015, T-019</w:t>
+            </w:r>
+          </w:p>
+        </w:tc>
+      </w:tr>
+      <w:tr>
+        <w:trPr>
+          <w:trHeight w:val="425"/>
+        </w:trPr>
+        <w:tc>
+          <w:tcPr>
+            <w:tcW w:w="567" w:type="dxa"/>
+            <w:tcBorders>
+              <w:top w:val="single" w:sz="4" w:space="0" w:color="auto"/>
+              <w:left w:val="single" w:sz="4" w:space="0" w:color="auto"/>
+              <w:bottom w:val="single" w:sz="4" w:space="0" w:color="auto"/>
+              <w:right w:val="single" w:sz="4" w:space="0" w:color="auto"/>
+            </w:tcBorders>
+          </w:tcPr>
+          <w:p>
+            <w:pPr>
+              <w:pStyle w:val="AbsatzTab12Pt1-1Kur"/>
+              <w:rPr>
+                <w:lang w:val="fr-CH"/>
+              </w:rPr>
+            </w:pPr>
+            <w:r>
+              <w:rPr>
+                <w:lang w:val="fr-CH"/>
+              </w:rPr>
+              <w:t>9</w:t>
+            </w:r>
+          </w:p>
+        </w:tc>
+        <w:tc>
+          <w:tcPr>
+            <w:tcW w:w="2694" w:type="dxa"/>
+            <w:tcBorders>
+              <w:top w:val="single" w:sz="4" w:space="0" w:color="auto"/>
+              <w:left w:val="single" w:sz="4" w:space="0" w:color="auto"/>
+              <w:bottom w:val="single" w:sz="4" w:space="0" w:color="auto"/>
+              <w:right w:val="single" w:sz="4" w:space="0" w:color="auto"/>
+            </w:tcBorders>
+          </w:tcPr>
+          <w:p>
+            <w:pPr>
+              <w:pStyle w:val="AbsatzTab12Pt1-1Kur"/>
+              <w:rPr>
+                <w:lang w:val="fr-CH"/>
+              </w:rPr>
+            </w:pPr>
+            <w:r>
+              <w:rPr>
+                <w:lang w:val="fr-CH"/>
+              </w:rPr>
+              <w:t>Administration</w:t>
+            </w:r>
+          </w:p>
+        </w:tc>
+        <w:tc>
+          <w:tcPr>
+            <w:tcW w:w="5953" w:type="dxa"/>
+            <w:tcBorders>
+              <w:top w:val="single" w:sz="4" w:space="0" w:color="auto"/>
+              <w:left w:val="single" w:sz="4" w:space="0" w:color="auto"/>
+              <w:bottom w:val="single" w:sz="4" w:space="0" w:color="auto"/>
+              <w:right w:val="single" w:sz="4" w:space="0" w:color="auto"/>
+            </w:tcBorders>
+          </w:tcPr>
+          <w:p>
+            <w:pPr>
+              <w:pStyle w:val="AbsatzTab12Pt1-1Kur"/>
+              <w:rPr>
+                <w:lang w:val="fr-CH"/>
+              </w:rPr>
+            </w:pPr>
+            <w:r>
+              <w:rPr>
+                <w:lang w:val="fr-CH"/>
+              </w:rPr>
+              <w:t>T-013, T-016, T-017, T-021</w:t>
+            </w:r>
+          </w:p>
+        </w:tc>
+      </w:tr>
+    </w:tbl>
     <w:p>
       <w:pPr>
         <w:pStyle w:val="Titre2"/>
@@ -2269,6 +3037,1264 @@
     </w:p>
     <w:p>
       <w:pPr>
+        <w:pStyle w:val="Absatz"/>
+        <w:rPr>
+          <w:lang w:val="fr-CH"/>
+        </w:rPr>
+      </w:pPr>
+    </w:p>
+    <w:tbl>
+      <w:tblPr>
+        <w:tblW w:w="9214" w:type="dxa"/>
+        <w:tblInd w:w="-5" w:type="dxa"/>
+        <w:tblBorders>
+          <w:top w:val="single" w:sz="4" w:space="0" w:color="auto"/>
+          <w:left w:val="single" w:sz="4" w:space="0" w:color="auto"/>
+          <w:bottom w:val="single" w:sz="4" w:space="0" w:color="auto"/>
+          <w:right w:val="single" w:sz="4" w:space="0" w:color="auto"/>
+          <w:insideH w:val="single" w:sz="4" w:space="0" w:color="auto"/>
+          <w:insideV w:val="single" w:sz="4" w:space="0" w:color="auto"/>
+        </w:tblBorders>
+        <w:tblLayout w:type="fixed"/>
+        <w:tblLook w:val="04A0" w:firstRow="1" w:lastRow="0" w:firstColumn="1" w:lastColumn="0" w:noHBand="0" w:noVBand="1"/>
+      </w:tblPr>
+      <w:tblGrid>
+        <w:gridCol w:w="2268"/>
+        <w:gridCol w:w="1134"/>
+        <w:gridCol w:w="2906"/>
+        <w:gridCol w:w="2906"/>
+      </w:tblGrid>
+      <w:tr>
+        <w:trPr>
+          <w:trHeight w:val="425"/>
+          <w:tblHeader/>
+        </w:trPr>
+        <w:tc>
+          <w:tcPr>
+            <w:tcW w:w="2268" w:type="dxa"/>
+            <w:tcBorders>
+              <w:top w:val="single" w:sz="4" w:space="0" w:color="auto"/>
+              <w:left w:val="single" w:sz="4" w:space="0" w:color="auto"/>
+              <w:bottom w:val="single" w:sz="4" w:space="0" w:color="auto"/>
+              <w:right w:val="single" w:sz="4" w:space="0" w:color="auto"/>
+            </w:tcBorders>
+            <w:shd w:val="clear" w:color="auto" w:fill="D9D9D9"/>
+            <w:hideMark/>
+          </w:tcPr>
+          <w:p>
+            <w:pPr>
+              <w:pStyle w:val="AbsatzTab12PtTitel"/>
+              <w:rPr>
+                <w:lang w:val="fr-CH"/>
+              </w:rPr>
+            </w:pPr>
+            <w:r>
+              <w:rPr>
+                <w:lang w:val="fr-CH"/>
+              </w:rPr>
+              <w:t>ID / Désignation</w:t>
+            </w:r>
+          </w:p>
+        </w:tc>
+        <w:tc>
+          <w:tcPr>
+            <w:tcW w:w="1134" w:type="dxa"/>
+            <w:tcBorders>
+              <w:top w:val="single" w:sz="4" w:space="0" w:color="auto"/>
+              <w:left w:val="single" w:sz="4" w:space="0" w:color="auto"/>
+              <w:bottom w:val="single" w:sz="4" w:space="0" w:color="auto"/>
+              <w:right w:val="single" w:sz="4" w:space="0" w:color="auto"/>
+            </w:tcBorders>
+            <w:shd w:val="clear" w:color="auto" w:fill="auto"/>
+            <w:hideMark/>
+          </w:tcPr>
+          <w:p>
+            <w:pPr>
+              <w:pStyle w:val="AbsatzTab12Pt1-1Kur"/>
+              <w:rPr>
+                <w:lang w:val="fr-CH"/>
+              </w:rPr>
+            </w:pPr>
+            <w:r>
+              <w:rPr>
+                <w:lang w:val="fr-CH"/>
+              </w:rPr>
+              <w:t>T-001</w:t>
+            </w:r>
+          </w:p>
+        </w:tc>
+        <w:tc>
+          <w:tcPr>
+            <w:tcW w:w="2906" w:type="dxa"/>
+            <w:tcBorders>
+              <w:top w:val="single" w:sz="4" w:space="0" w:color="auto"/>
+              <w:left w:val="single" w:sz="4" w:space="0" w:color="auto"/>
+              <w:bottom w:val="single" w:sz="4" w:space="0" w:color="auto"/>
+              <w:right w:val="single" w:sz="4" w:space="0" w:color="auto"/>
+            </w:tcBorders>
+            <w:shd w:val="clear" w:color="auto" w:fill="auto"/>
+            <w:hideMark/>
+          </w:tcPr>
+          <w:p>
+            <w:pPr>
+              <w:pStyle w:val="AbsatzTab12Pt1-1Kur"/>
+              <w:rPr>
+                <w:lang w:val="fr-CH"/>
+              </w:rPr>
+            </w:pPr>
+            <w:r>
+              <w:rPr>
+                <w:lang w:val="fr-CH"/>
+              </w:rPr>
+              <w:t>A1- Le test est réussi quand l’utilisateur reçoit un mail de confirmation de son inscription.</w:t>
+            </w:r>
+          </w:p>
+        </w:tc>
+        <w:tc>
+          <w:tcPr>
+            <w:tcW w:w="2906" w:type="dxa"/>
+            <w:tcBorders>
+              <w:top w:val="single" w:sz="4" w:space="0" w:color="auto"/>
+              <w:left w:val="single" w:sz="4" w:space="0" w:color="auto"/>
+              <w:bottom w:val="single" w:sz="4" w:space="0" w:color="auto"/>
+              <w:right w:val="single" w:sz="4" w:space="0" w:color="auto"/>
+            </w:tcBorders>
+            <w:shd w:val="clear" w:color="auto" w:fill="auto"/>
+          </w:tcPr>
+          <w:p>
+            <w:pPr>
+              <w:pStyle w:val="AbsatzTab12Pt1-1Kur"/>
+              <w:rPr>
+                <w:lang w:val="fr-CH"/>
+              </w:rPr>
+            </w:pPr>
+            <w:r>
+              <w:rPr>
+                <w:lang w:val="fr-CH"/>
+              </w:rPr>
+              <w:t>Nn</w:t>
+            </w:r>
+            <w:r>
+              <w:rPr>
+                <w:lang w:val="fr-CH"/>
+              </w:rPr>
+              <w:br/>
+              <w:t>p. ex. les exigences liées à la qualité dans le résultat Exigences concernant le système</w:t>
+            </w:r>
+          </w:p>
+        </w:tc>
+      </w:tr>
+      <w:tr>
+        <w:trPr>
+          <w:trHeight w:val="425"/>
+        </w:trPr>
+        <w:tc>
+          <w:tcPr>
+            <w:tcW w:w="2268" w:type="dxa"/>
+            <w:tcBorders>
+              <w:top w:val="single" w:sz="4" w:space="0" w:color="auto"/>
+              <w:left w:val="single" w:sz="4" w:space="0" w:color="auto"/>
+              <w:bottom w:val="single" w:sz="4" w:space="0" w:color="auto"/>
+              <w:right w:val="single" w:sz="4" w:space="0" w:color="auto"/>
+            </w:tcBorders>
+            <w:shd w:val="clear" w:color="auto" w:fill="D9D9D9" w:themeFill="background1" w:themeFillShade="D9"/>
+            <w:hideMark/>
+          </w:tcPr>
+          <w:p>
+            <w:pPr>
+              <w:pStyle w:val="AbsatzTab12PtTitel"/>
+              <w:rPr>
+                <w:lang w:val="fr-CH"/>
+              </w:rPr>
+            </w:pPr>
+            <w:r>
+              <w:rPr>
+                <w:lang w:val="fr-CH"/>
+              </w:rPr>
+              <w:t>Description</w:t>
+            </w:r>
+          </w:p>
+        </w:tc>
+        <w:tc>
+          <w:tcPr>
+            <w:tcW w:w="6946" w:type="dxa"/>
+            <w:gridSpan w:val="3"/>
+            <w:tcBorders>
+              <w:top w:val="single" w:sz="4" w:space="0" w:color="auto"/>
+              <w:left w:val="single" w:sz="4" w:space="0" w:color="auto"/>
+              <w:bottom w:val="single" w:sz="4" w:space="0" w:color="auto"/>
+              <w:right w:val="single" w:sz="4" w:space="0" w:color="auto"/>
+            </w:tcBorders>
+          </w:tcPr>
+          <w:p>
+            <w:pPr>
+              <w:pStyle w:val="AbsatzTab12Pt1-1Kur"/>
+              <w:rPr>
+                <w:lang w:val="fr-CH"/>
+              </w:rPr>
+            </w:pPr>
+            <w:r>
+              <w:rPr>
+                <w:lang w:val="fr-CH"/>
+              </w:rPr>
+              <w:t>L’utilisateur doit pouvoir créer un compte depuis la vue correspondante.</w:t>
+            </w:r>
+          </w:p>
+        </w:tc>
+      </w:tr>
+      <w:tr>
+        <w:trPr>
+          <w:trHeight w:val="425"/>
+        </w:trPr>
+        <w:tc>
+          <w:tcPr>
+            <w:tcW w:w="2268" w:type="dxa"/>
+            <w:tcBorders>
+              <w:top w:val="single" w:sz="4" w:space="0" w:color="auto"/>
+              <w:left w:val="single" w:sz="4" w:space="0" w:color="auto"/>
+              <w:bottom w:val="single" w:sz="4" w:space="0" w:color="auto"/>
+              <w:right w:val="single" w:sz="4" w:space="0" w:color="auto"/>
+            </w:tcBorders>
+            <w:shd w:val="clear" w:color="auto" w:fill="D9D9D9" w:themeFill="background1" w:themeFillShade="D9"/>
+          </w:tcPr>
+          <w:p>
+            <w:pPr>
+              <w:pStyle w:val="AbsatzTab12PtTitel"/>
+              <w:rPr>
+                <w:lang w:val="fr-CH"/>
+              </w:rPr>
+            </w:pPr>
+            <w:r>
+              <w:rPr>
+                <w:lang w:val="fr-CH"/>
+              </w:rPr>
+              <w:t>Condition préalable au test</w:t>
+            </w:r>
+          </w:p>
+        </w:tc>
+        <w:tc>
+          <w:tcPr>
+            <w:tcW w:w="6946" w:type="dxa"/>
+            <w:gridSpan w:val="3"/>
+            <w:tcBorders>
+              <w:top w:val="single" w:sz="4" w:space="0" w:color="auto"/>
+              <w:left w:val="single" w:sz="4" w:space="0" w:color="auto"/>
+              <w:bottom w:val="single" w:sz="4" w:space="0" w:color="auto"/>
+              <w:right w:val="single" w:sz="4" w:space="0" w:color="auto"/>
+            </w:tcBorders>
+          </w:tcPr>
+          <w:p>
+            <w:pPr>
+              <w:pStyle w:val="AbsatzTab12Pt1-1Kur"/>
+              <w:rPr>
+                <w:lang w:val="fr-CH"/>
+              </w:rPr>
+            </w:pPr>
+            <w:r>
+              <w:rPr>
+                <w:lang w:val="fr-CH"/>
+              </w:rPr>
+              <w:t>Les fonctionnalités d’inscription doivent avoir été remplie auparavant.</w:t>
+            </w:r>
+          </w:p>
+        </w:tc>
+      </w:tr>
+      <w:tr>
+        <w:trPr>
+          <w:trHeight w:val="425"/>
+        </w:trPr>
+        <w:tc>
+          <w:tcPr>
+            <w:tcW w:w="2268" w:type="dxa"/>
+            <w:tcBorders>
+              <w:top w:val="single" w:sz="4" w:space="0" w:color="auto"/>
+              <w:left w:val="single" w:sz="4" w:space="0" w:color="auto"/>
+              <w:bottom w:val="single" w:sz="4" w:space="0" w:color="auto"/>
+              <w:right w:val="single" w:sz="4" w:space="0" w:color="auto"/>
+            </w:tcBorders>
+            <w:shd w:val="clear" w:color="auto" w:fill="D9D9D9" w:themeFill="background1" w:themeFillShade="D9"/>
+          </w:tcPr>
+          <w:p>
+            <w:pPr>
+              <w:pStyle w:val="AbsatzTab12PtTitel"/>
+              <w:rPr>
+                <w:lang w:val="fr-CH"/>
+              </w:rPr>
+            </w:pPr>
+            <w:r>
+              <w:rPr>
+                <w:lang w:val="fr-CH"/>
+              </w:rPr>
+              <w:t>Étapes du test</w:t>
+            </w:r>
+          </w:p>
+        </w:tc>
+        <w:tc>
+          <w:tcPr>
+            <w:tcW w:w="6946" w:type="dxa"/>
+            <w:gridSpan w:val="3"/>
+            <w:tcBorders>
+              <w:top w:val="single" w:sz="4" w:space="0" w:color="auto"/>
+              <w:left w:val="single" w:sz="4" w:space="0" w:color="auto"/>
+              <w:bottom w:val="single" w:sz="4" w:space="0" w:color="auto"/>
+              <w:right w:val="single" w:sz="4" w:space="0" w:color="auto"/>
+            </w:tcBorders>
+          </w:tcPr>
+          <w:p>
+            <w:pPr>
+              <w:pStyle w:val="AbsatzTab12Pt1-1Kur"/>
+              <w:rPr>
+                <w:lang w:val="fr-CH"/>
+              </w:rPr>
+            </w:pPr>
+            <w:r>
+              <w:rPr>
+                <w:lang w:val="fr-CH"/>
+              </w:rPr>
+              <w:t>Etape 1 : créer un utilisateur pour pouvoir l’envoyer au contrôleur</w:t>
+            </w:r>
+          </w:p>
+          <w:p>
+            <w:pPr>
+              <w:pStyle w:val="AbsatzTab12Pt1-1Kur"/>
+              <w:rPr>
+                <w:lang w:val="fr-CH"/>
+              </w:rPr>
+            </w:pPr>
+            <w:r>
+              <w:rPr>
+                <w:lang w:val="fr-CH"/>
+              </w:rPr>
+              <w:t>Etape 2 : envoyer l’utilisateur au contrôleur</w:t>
+            </w:r>
+          </w:p>
+          <w:p>
+            <w:pPr>
+              <w:pStyle w:val="AbsatzTab12Pt1-1Kur"/>
+              <w:rPr>
+                <w:lang w:val="fr-CH"/>
+              </w:rPr>
+            </w:pPr>
+            <w:r>
+              <w:rPr>
+                <w:lang w:val="fr-CH"/>
+              </w:rPr>
+              <w:t xml:space="preserve">Etape 3 : La méthode qui insert l’utilisateur dans la base de données  </w:t>
+            </w:r>
+          </w:p>
+        </w:tc>
+      </w:tr>
+      <w:tr>
+        <w:trPr>
+          <w:trHeight w:val="425"/>
+        </w:trPr>
+        <w:tc>
+          <w:tcPr>
+            <w:tcW w:w="2268" w:type="dxa"/>
+            <w:tcBorders>
+              <w:top w:val="single" w:sz="4" w:space="0" w:color="auto"/>
+              <w:left w:val="single" w:sz="4" w:space="0" w:color="auto"/>
+              <w:bottom w:val="single" w:sz="4" w:space="0" w:color="auto"/>
+              <w:right w:val="single" w:sz="4" w:space="0" w:color="auto"/>
+            </w:tcBorders>
+            <w:shd w:val="clear" w:color="auto" w:fill="D9D9D9" w:themeFill="background1" w:themeFillShade="D9"/>
+          </w:tcPr>
+          <w:p>
+            <w:pPr>
+              <w:pStyle w:val="AbsatzTab12PtTitel"/>
+              <w:rPr>
+                <w:lang w:val="fr-CH"/>
+              </w:rPr>
+            </w:pPr>
+            <w:r>
+              <w:rPr>
+                <w:lang w:val="fr-CH"/>
+              </w:rPr>
+              <w:t>Résultat attendu</w:t>
+            </w:r>
+          </w:p>
+        </w:tc>
+        <w:tc>
+          <w:tcPr>
+            <w:tcW w:w="6946" w:type="dxa"/>
+            <w:gridSpan w:val="3"/>
+            <w:tcBorders>
+              <w:top w:val="single" w:sz="4" w:space="0" w:color="auto"/>
+              <w:left w:val="single" w:sz="4" w:space="0" w:color="auto"/>
+              <w:bottom w:val="single" w:sz="4" w:space="0" w:color="auto"/>
+              <w:right w:val="single" w:sz="4" w:space="0" w:color="auto"/>
+            </w:tcBorders>
+          </w:tcPr>
+          <w:p>
+            <w:pPr>
+              <w:pStyle w:val="AbsatzTab12Pt1-1Kur"/>
+              <w:rPr>
+                <w:lang w:val="fr-CH"/>
+              </w:rPr>
+            </w:pPr>
+            <w:r>
+              <w:rPr>
+                <w:lang w:val="fr-CH"/>
+              </w:rPr>
+              <w:t>L’utilisateur doit avoir été insérer dans la base de données</w:t>
+            </w:r>
+          </w:p>
+        </w:tc>
+      </w:tr>
+    </w:tbl>
+    <w:p>
+      <w:pPr>
+        <w:pStyle w:val="Absatz"/>
+        <w:rPr>
+          <w:lang w:val="fr-CH"/>
+        </w:rPr>
+      </w:pPr>
+    </w:p>
+    <w:p>
+      <w:pPr>
+        <w:spacing w:after="0" w:line="240" w:lineRule="auto"/>
+        <w:rPr>
+          <w:rFonts w:ascii="Calibri Light" w:hAnsi="Calibri Light" w:cs="Arial"/>
+          <w:color w:val="auto"/>
+          <w:sz w:val="24"/>
+          <w:szCs w:val="24"/>
+          <w:lang w:val="fr-CH" w:eastAsia="de-DE"/>
+        </w:rPr>
+      </w:pPr>
+      <w:r>
+        <w:rPr>
+          <w:lang w:val="fr-CH"/>
+        </w:rPr>
+        <w:br w:type="page"/>
+      </w:r>
+    </w:p>
+    <w:tbl>
+      <w:tblPr>
+        <w:tblW w:w="9214" w:type="dxa"/>
+        <w:tblInd w:w="-5" w:type="dxa"/>
+        <w:tblBorders>
+          <w:top w:val="single" w:sz="4" w:space="0" w:color="auto"/>
+          <w:left w:val="single" w:sz="4" w:space="0" w:color="auto"/>
+          <w:bottom w:val="single" w:sz="4" w:space="0" w:color="auto"/>
+          <w:right w:val="single" w:sz="4" w:space="0" w:color="auto"/>
+          <w:insideH w:val="single" w:sz="4" w:space="0" w:color="auto"/>
+          <w:insideV w:val="single" w:sz="4" w:space="0" w:color="auto"/>
+        </w:tblBorders>
+        <w:tblLayout w:type="fixed"/>
+        <w:tblLook w:val="04A0" w:firstRow="1" w:lastRow="0" w:firstColumn="1" w:lastColumn="0" w:noHBand="0" w:noVBand="1"/>
+      </w:tblPr>
+      <w:tblGrid>
+        <w:gridCol w:w="2268"/>
+        <w:gridCol w:w="1134"/>
+        <w:gridCol w:w="2906"/>
+        <w:gridCol w:w="2906"/>
+      </w:tblGrid>
+      <w:tr>
+        <w:trPr>
+          <w:trHeight w:val="425"/>
+          <w:tblHeader/>
+        </w:trPr>
+        <w:tc>
+          <w:tcPr>
+            <w:tcW w:w="2268" w:type="dxa"/>
+            <w:tcBorders>
+              <w:top w:val="single" w:sz="4" w:space="0" w:color="auto"/>
+              <w:left w:val="single" w:sz="4" w:space="0" w:color="auto"/>
+              <w:bottom w:val="single" w:sz="4" w:space="0" w:color="auto"/>
+              <w:right w:val="single" w:sz="4" w:space="0" w:color="auto"/>
+            </w:tcBorders>
+            <w:shd w:val="clear" w:color="auto" w:fill="D9D9D9"/>
+            <w:hideMark/>
+          </w:tcPr>
+          <w:p>
+            <w:pPr>
+              <w:pStyle w:val="AbsatzTab12PtTitel"/>
+              <w:rPr>
+                <w:lang w:val="fr-CH"/>
+              </w:rPr>
+            </w:pPr>
+            <w:r>
+              <w:rPr>
+                <w:lang w:val="fr-CH"/>
+              </w:rPr>
+              <w:lastRenderedPageBreak/>
+              <w:t>ID / Désignation</w:t>
+            </w:r>
+          </w:p>
+        </w:tc>
+        <w:tc>
+          <w:tcPr>
+            <w:tcW w:w="1134" w:type="dxa"/>
+            <w:tcBorders>
+              <w:top w:val="single" w:sz="4" w:space="0" w:color="auto"/>
+              <w:left w:val="single" w:sz="4" w:space="0" w:color="auto"/>
+              <w:bottom w:val="single" w:sz="4" w:space="0" w:color="auto"/>
+              <w:right w:val="single" w:sz="4" w:space="0" w:color="auto"/>
+            </w:tcBorders>
+            <w:shd w:val="clear" w:color="auto" w:fill="auto"/>
+            <w:hideMark/>
+          </w:tcPr>
+          <w:p>
+            <w:pPr>
+              <w:pStyle w:val="AbsatzTab12Pt1-1Kur"/>
+              <w:rPr>
+                <w:lang w:val="fr-CH"/>
+              </w:rPr>
+            </w:pPr>
+            <w:r>
+              <w:rPr>
+                <w:lang w:val="fr-CH"/>
+              </w:rPr>
+              <w:t>T-002</w:t>
+            </w:r>
+          </w:p>
+        </w:tc>
+        <w:tc>
+          <w:tcPr>
+            <w:tcW w:w="2906" w:type="dxa"/>
+            <w:tcBorders>
+              <w:top w:val="single" w:sz="4" w:space="0" w:color="auto"/>
+              <w:left w:val="single" w:sz="4" w:space="0" w:color="auto"/>
+              <w:bottom w:val="single" w:sz="4" w:space="0" w:color="auto"/>
+              <w:right w:val="single" w:sz="4" w:space="0" w:color="auto"/>
+            </w:tcBorders>
+            <w:shd w:val="clear" w:color="auto" w:fill="auto"/>
+            <w:hideMark/>
+          </w:tcPr>
+          <w:p>
+            <w:pPr>
+              <w:pStyle w:val="AbsatzTab12Pt1-1Kur"/>
+              <w:rPr>
+                <w:lang w:val="fr-CH"/>
+              </w:rPr>
+            </w:pPr>
+            <w:r>
+              <w:rPr>
+                <w:lang w:val="fr-CH"/>
+              </w:rPr>
+              <w:t>A2 – Le test est réussi quand l’utilisateur a pu correctement s’identifier sur l’application.</w:t>
+            </w:r>
+          </w:p>
+        </w:tc>
+        <w:tc>
+          <w:tcPr>
+            <w:tcW w:w="2906" w:type="dxa"/>
+            <w:tcBorders>
+              <w:top w:val="single" w:sz="4" w:space="0" w:color="auto"/>
+              <w:left w:val="single" w:sz="4" w:space="0" w:color="auto"/>
+              <w:bottom w:val="single" w:sz="4" w:space="0" w:color="auto"/>
+              <w:right w:val="single" w:sz="4" w:space="0" w:color="auto"/>
+            </w:tcBorders>
+            <w:shd w:val="clear" w:color="auto" w:fill="auto"/>
+          </w:tcPr>
+          <w:p>
+            <w:pPr>
+              <w:pStyle w:val="AbsatzTab12Pt1-1Kur"/>
+              <w:rPr>
+                <w:lang w:val="fr-CH"/>
+              </w:rPr>
+            </w:pPr>
+            <w:r>
+              <w:rPr>
+                <w:lang w:val="fr-CH"/>
+              </w:rPr>
+              <w:t>Nn</w:t>
+            </w:r>
+          </w:p>
+        </w:tc>
+      </w:tr>
+      <w:tr>
+        <w:trPr>
+          <w:trHeight w:val="425"/>
+        </w:trPr>
+        <w:tc>
+          <w:tcPr>
+            <w:tcW w:w="2268" w:type="dxa"/>
+            <w:tcBorders>
+              <w:top w:val="single" w:sz="4" w:space="0" w:color="auto"/>
+              <w:left w:val="single" w:sz="4" w:space="0" w:color="auto"/>
+              <w:bottom w:val="single" w:sz="4" w:space="0" w:color="auto"/>
+              <w:right w:val="single" w:sz="4" w:space="0" w:color="auto"/>
+            </w:tcBorders>
+            <w:shd w:val="clear" w:color="auto" w:fill="D9D9D9" w:themeFill="background1" w:themeFillShade="D9"/>
+            <w:hideMark/>
+          </w:tcPr>
+          <w:p>
+            <w:pPr>
+              <w:pStyle w:val="AbsatzTab12PtTitel"/>
+              <w:rPr>
+                <w:lang w:val="fr-CH"/>
+              </w:rPr>
+            </w:pPr>
+            <w:r>
+              <w:rPr>
+                <w:lang w:val="fr-CH"/>
+              </w:rPr>
+              <w:t>Description</w:t>
+            </w:r>
+          </w:p>
+        </w:tc>
+        <w:tc>
+          <w:tcPr>
+            <w:tcW w:w="6946" w:type="dxa"/>
+            <w:gridSpan w:val="3"/>
+            <w:tcBorders>
+              <w:top w:val="single" w:sz="4" w:space="0" w:color="auto"/>
+              <w:left w:val="single" w:sz="4" w:space="0" w:color="auto"/>
+              <w:bottom w:val="single" w:sz="4" w:space="0" w:color="auto"/>
+              <w:right w:val="single" w:sz="4" w:space="0" w:color="auto"/>
+            </w:tcBorders>
+          </w:tcPr>
+          <w:p>
+            <w:pPr>
+              <w:pStyle w:val="AbsatzTab12Pt1-1Kur"/>
+              <w:rPr>
+                <w:lang w:val="fr-CH"/>
+              </w:rPr>
+            </w:pPr>
+            <w:r>
+              <w:rPr>
+                <w:lang w:val="fr-CH"/>
+              </w:rPr>
+              <w:t>Il doit pouvoir s’authentifier avec son compte.</w:t>
+            </w:r>
+          </w:p>
+        </w:tc>
+      </w:tr>
+      <w:tr>
+        <w:trPr>
+          <w:trHeight w:val="425"/>
+        </w:trPr>
+        <w:tc>
+          <w:tcPr>
+            <w:tcW w:w="2268" w:type="dxa"/>
+            <w:tcBorders>
+              <w:top w:val="single" w:sz="4" w:space="0" w:color="auto"/>
+              <w:left w:val="single" w:sz="4" w:space="0" w:color="auto"/>
+              <w:bottom w:val="single" w:sz="4" w:space="0" w:color="auto"/>
+              <w:right w:val="single" w:sz="4" w:space="0" w:color="auto"/>
+            </w:tcBorders>
+            <w:shd w:val="clear" w:color="auto" w:fill="D9D9D9" w:themeFill="background1" w:themeFillShade="D9"/>
+          </w:tcPr>
+          <w:p>
+            <w:pPr>
+              <w:pStyle w:val="AbsatzTab12PtTitel"/>
+              <w:rPr>
+                <w:lang w:val="fr-CH"/>
+              </w:rPr>
+            </w:pPr>
+            <w:r>
+              <w:rPr>
+                <w:lang w:val="fr-CH"/>
+              </w:rPr>
+              <w:t>Condition préalable au test</w:t>
+            </w:r>
+          </w:p>
+        </w:tc>
+        <w:tc>
+          <w:tcPr>
+            <w:tcW w:w="6946" w:type="dxa"/>
+            <w:gridSpan w:val="3"/>
+            <w:tcBorders>
+              <w:top w:val="single" w:sz="4" w:space="0" w:color="auto"/>
+              <w:left w:val="single" w:sz="4" w:space="0" w:color="auto"/>
+              <w:bottom w:val="single" w:sz="4" w:space="0" w:color="auto"/>
+              <w:right w:val="single" w:sz="4" w:space="0" w:color="auto"/>
+            </w:tcBorders>
+          </w:tcPr>
+          <w:p>
+            <w:pPr>
+              <w:pStyle w:val="AbsatzTab12Pt1-1Kur"/>
+              <w:rPr>
+                <w:lang w:val="fr-CH"/>
+              </w:rPr>
+            </w:pPr>
+            <w:r>
+              <w:rPr>
+                <w:lang w:val="fr-CH"/>
+              </w:rPr>
+              <w:t>Les fonctionnalités de connexion doivent avoir été définies auparavant et un utilisateur doit avoir été créé</w:t>
+            </w:r>
+          </w:p>
+        </w:tc>
+      </w:tr>
+      <w:tr>
+        <w:trPr>
+          <w:trHeight w:val="425"/>
+        </w:trPr>
+        <w:tc>
+          <w:tcPr>
+            <w:tcW w:w="2268" w:type="dxa"/>
+            <w:tcBorders>
+              <w:top w:val="single" w:sz="4" w:space="0" w:color="auto"/>
+              <w:left w:val="single" w:sz="4" w:space="0" w:color="auto"/>
+              <w:bottom w:val="single" w:sz="4" w:space="0" w:color="auto"/>
+              <w:right w:val="single" w:sz="4" w:space="0" w:color="auto"/>
+            </w:tcBorders>
+            <w:shd w:val="clear" w:color="auto" w:fill="D9D9D9" w:themeFill="background1" w:themeFillShade="D9"/>
+          </w:tcPr>
+          <w:p>
+            <w:pPr>
+              <w:pStyle w:val="AbsatzTab12PtTitel"/>
+              <w:rPr>
+                <w:lang w:val="fr-CH"/>
+              </w:rPr>
+            </w:pPr>
+            <w:r>
+              <w:rPr>
+                <w:lang w:val="fr-CH"/>
+              </w:rPr>
+              <w:t>Étapes du test</w:t>
+            </w:r>
+          </w:p>
+        </w:tc>
+        <w:tc>
+          <w:tcPr>
+            <w:tcW w:w="6946" w:type="dxa"/>
+            <w:gridSpan w:val="3"/>
+            <w:tcBorders>
+              <w:top w:val="single" w:sz="4" w:space="0" w:color="auto"/>
+              <w:left w:val="single" w:sz="4" w:space="0" w:color="auto"/>
+              <w:bottom w:val="single" w:sz="4" w:space="0" w:color="auto"/>
+              <w:right w:val="single" w:sz="4" w:space="0" w:color="auto"/>
+            </w:tcBorders>
+          </w:tcPr>
+          <w:p>
+            <w:pPr>
+              <w:pStyle w:val="AbsatzTab12Pt1-1Kur"/>
+              <w:rPr>
+                <w:lang w:val="fr-CH"/>
+              </w:rPr>
+            </w:pPr>
+            <w:r>
+              <w:rPr>
+                <w:lang w:val="fr-CH"/>
+              </w:rPr>
+              <w:t xml:space="preserve"> Etape 1 : Entrez les informations de la personne qui souhaite s’authentifier</w:t>
+            </w:r>
+          </w:p>
+          <w:p>
+            <w:pPr>
+              <w:pStyle w:val="AbsatzTab12Pt1-1Kur"/>
+              <w:rPr>
+                <w:lang w:val="fr-CH"/>
+              </w:rPr>
+            </w:pPr>
+          </w:p>
+          <w:p>
+            <w:pPr>
+              <w:pStyle w:val="AbsatzTab12Pt1-1Kur"/>
+              <w:rPr>
+                <w:lang w:val="fr-CH"/>
+              </w:rPr>
+            </w:pPr>
+            <w:r>
+              <w:rPr>
+                <w:lang w:val="fr-CH"/>
+              </w:rPr>
+              <w:t>Etape 2 : Lancer le script d’authentification.</w:t>
+            </w:r>
+          </w:p>
+          <w:p>
+            <w:pPr>
+              <w:pStyle w:val="AbsatzTab12Pt1-1Kur"/>
+              <w:rPr>
+                <w:lang w:val="fr-CH"/>
+              </w:rPr>
+            </w:pPr>
+          </w:p>
+          <w:p>
+            <w:pPr>
+              <w:pStyle w:val="AbsatzTab12Pt1-1Kur"/>
+              <w:rPr>
+                <w:lang w:val="fr-CH"/>
+              </w:rPr>
+            </w:pPr>
+            <w:r>
+              <w:rPr>
+                <w:lang w:val="fr-CH"/>
+              </w:rPr>
+              <w:t>Etape 3 : L’utilisateur est redirigé sur l’accueil de l’application.</w:t>
+            </w:r>
+          </w:p>
+        </w:tc>
+      </w:tr>
+      <w:tr>
+        <w:trPr>
+          <w:trHeight w:val="425"/>
+        </w:trPr>
+        <w:tc>
+          <w:tcPr>
+            <w:tcW w:w="2268" w:type="dxa"/>
+            <w:tcBorders>
+              <w:top w:val="single" w:sz="4" w:space="0" w:color="auto"/>
+              <w:left w:val="single" w:sz="4" w:space="0" w:color="auto"/>
+              <w:bottom w:val="single" w:sz="4" w:space="0" w:color="auto"/>
+              <w:right w:val="single" w:sz="4" w:space="0" w:color="auto"/>
+            </w:tcBorders>
+            <w:shd w:val="clear" w:color="auto" w:fill="D9D9D9" w:themeFill="background1" w:themeFillShade="D9"/>
+          </w:tcPr>
+          <w:p>
+            <w:pPr>
+              <w:pStyle w:val="AbsatzTab12PtTitel"/>
+              <w:rPr>
+                <w:lang w:val="fr-CH"/>
+              </w:rPr>
+            </w:pPr>
+            <w:r>
+              <w:rPr>
+                <w:lang w:val="fr-CH"/>
+              </w:rPr>
+              <w:t>Résultat attendu</w:t>
+            </w:r>
+          </w:p>
+        </w:tc>
+        <w:tc>
+          <w:tcPr>
+            <w:tcW w:w="6946" w:type="dxa"/>
+            <w:gridSpan w:val="3"/>
+            <w:tcBorders>
+              <w:top w:val="single" w:sz="4" w:space="0" w:color="auto"/>
+              <w:left w:val="single" w:sz="4" w:space="0" w:color="auto"/>
+              <w:bottom w:val="single" w:sz="4" w:space="0" w:color="auto"/>
+              <w:right w:val="single" w:sz="4" w:space="0" w:color="auto"/>
+            </w:tcBorders>
+          </w:tcPr>
+          <w:p>
+            <w:pPr>
+              <w:pStyle w:val="AbsatzTab12Pt1-1Kur"/>
+              <w:rPr>
+                <w:lang w:val="fr-CH"/>
+              </w:rPr>
+            </w:pPr>
+            <w:r>
+              <w:rPr>
+                <w:lang w:val="fr-CH"/>
+              </w:rPr>
+              <w:t>L’index de l’application si le test a passé sinon si une erreur survient, l’utilisateur doit être informé de ce qui s’est mal passé (mauvais mot de passe, etc…)</w:t>
+            </w:r>
+          </w:p>
+        </w:tc>
+      </w:tr>
+    </w:tbl>
+    <w:p>
+      <w:pPr>
+        <w:pStyle w:val="Absatz"/>
+        <w:rPr>
+          <w:lang w:val="fr-CH"/>
+        </w:rPr>
+      </w:pPr>
+    </w:p>
+    <w:tbl>
+      <w:tblPr>
+        <w:tblW w:w="9214" w:type="dxa"/>
+        <w:tblInd w:w="-5" w:type="dxa"/>
+        <w:tblBorders>
+          <w:top w:val="single" w:sz="4" w:space="0" w:color="auto"/>
+          <w:left w:val="single" w:sz="4" w:space="0" w:color="auto"/>
+          <w:bottom w:val="single" w:sz="4" w:space="0" w:color="auto"/>
+          <w:right w:val="single" w:sz="4" w:space="0" w:color="auto"/>
+          <w:insideH w:val="single" w:sz="4" w:space="0" w:color="auto"/>
+          <w:insideV w:val="single" w:sz="4" w:space="0" w:color="auto"/>
+        </w:tblBorders>
+        <w:tblLayout w:type="fixed"/>
+        <w:tblLook w:val="04A0" w:firstRow="1" w:lastRow="0" w:firstColumn="1" w:lastColumn="0" w:noHBand="0" w:noVBand="1"/>
+      </w:tblPr>
+      <w:tblGrid>
+        <w:gridCol w:w="2268"/>
+        <w:gridCol w:w="1134"/>
+        <w:gridCol w:w="2906"/>
+        <w:gridCol w:w="2906"/>
+      </w:tblGrid>
+      <w:tr>
+        <w:trPr>
+          <w:trHeight w:val="425"/>
+          <w:tblHeader/>
+        </w:trPr>
+        <w:tc>
+          <w:tcPr>
+            <w:tcW w:w="2268" w:type="dxa"/>
+            <w:tcBorders>
+              <w:top w:val="single" w:sz="4" w:space="0" w:color="auto"/>
+              <w:left w:val="single" w:sz="4" w:space="0" w:color="auto"/>
+              <w:bottom w:val="single" w:sz="4" w:space="0" w:color="auto"/>
+              <w:right w:val="single" w:sz="4" w:space="0" w:color="auto"/>
+            </w:tcBorders>
+            <w:shd w:val="clear" w:color="auto" w:fill="D9D9D9"/>
+            <w:hideMark/>
+          </w:tcPr>
+          <w:p>
+            <w:pPr>
+              <w:pStyle w:val="AbsatzTab12PtTitel"/>
+              <w:rPr>
+                <w:lang w:val="fr-CH"/>
+              </w:rPr>
+            </w:pPr>
+            <w:r>
+              <w:rPr>
+                <w:lang w:val="fr-CH"/>
+              </w:rPr>
+              <w:t>ID / Désignation</w:t>
+            </w:r>
+          </w:p>
+        </w:tc>
+        <w:tc>
+          <w:tcPr>
+            <w:tcW w:w="1134" w:type="dxa"/>
+            <w:tcBorders>
+              <w:top w:val="single" w:sz="4" w:space="0" w:color="auto"/>
+              <w:left w:val="single" w:sz="4" w:space="0" w:color="auto"/>
+              <w:bottom w:val="single" w:sz="4" w:space="0" w:color="auto"/>
+              <w:right w:val="single" w:sz="4" w:space="0" w:color="auto"/>
+            </w:tcBorders>
+            <w:shd w:val="clear" w:color="auto" w:fill="auto"/>
+            <w:hideMark/>
+          </w:tcPr>
+          <w:p>
+            <w:pPr>
+              <w:pStyle w:val="AbsatzTab12Pt1-1Kur"/>
+              <w:rPr>
+                <w:lang w:val="fr-CH"/>
+              </w:rPr>
+            </w:pPr>
+            <w:r>
+              <w:rPr>
+                <w:lang w:val="fr-CH"/>
+              </w:rPr>
+              <w:t>T-020</w:t>
+            </w:r>
+          </w:p>
+        </w:tc>
+        <w:tc>
+          <w:tcPr>
+            <w:tcW w:w="2906" w:type="dxa"/>
+            <w:tcBorders>
+              <w:top w:val="single" w:sz="4" w:space="0" w:color="auto"/>
+              <w:left w:val="single" w:sz="4" w:space="0" w:color="auto"/>
+              <w:bottom w:val="single" w:sz="4" w:space="0" w:color="auto"/>
+              <w:right w:val="single" w:sz="4" w:space="0" w:color="auto"/>
+            </w:tcBorders>
+            <w:shd w:val="clear" w:color="auto" w:fill="auto"/>
+            <w:hideMark/>
+          </w:tcPr>
+          <w:p>
+            <w:pPr>
+              <w:pStyle w:val="AbsatzTab12Pt1-1Kur"/>
+              <w:rPr>
+                <w:lang w:val="fr-CH"/>
+              </w:rPr>
+            </w:pPr>
+            <w:r>
+              <w:rPr>
+                <w:lang w:val="fr-CH"/>
+              </w:rPr>
+              <w:t>A20 - Le test est réussi quand l’utilisateur a réussi à changer son mot de passe et a pu se connecter</w:t>
+            </w:r>
+          </w:p>
+        </w:tc>
+        <w:tc>
+          <w:tcPr>
+            <w:tcW w:w="2906" w:type="dxa"/>
+            <w:tcBorders>
+              <w:top w:val="single" w:sz="4" w:space="0" w:color="auto"/>
+              <w:left w:val="single" w:sz="4" w:space="0" w:color="auto"/>
+              <w:bottom w:val="single" w:sz="4" w:space="0" w:color="auto"/>
+              <w:right w:val="single" w:sz="4" w:space="0" w:color="auto"/>
+            </w:tcBorders>
+            <w:shd w:val="clear" w:color="auto" w:fill="auto"/>
+          </w:tcPr>
+          <w:p>
+            <w:pPr>
+              <w:pStyle w:val="AbsatzTab12Pt1-1Kur"/>
+              <w:rPr>
+                <w:lang w:val="fr-CH"/>
+              </w:rPr>
+            </w:pPr>
+          </w:p>
+        </w:tc>
+      </w:tr>
+      <w:tr>
+        <w:trPr>
+          <w:trHeight w:val="425"/>
+        </w:trPr>
+        <w:tc>
+          <w:tcPr>
+            <w:tcW w:w="2268" w:type="dxa"/>
+            <w:tcBorders>
+              <w:top w:val="single" w:sz="4" w:space="0" w:color="auto"/>
+              <w:left w:val="single" w:sz="4" w:space="0" w:color="auto"/>
+              <w:bottom w:val="single" w:sz="4" w:space="0" w:color="auto"/>
+              <w:right w:val="single" w:sz="4" w:space="0" w:color="auto"/>
+            </w:tcBorders>
+            <w:shd w:val="clear" w:color="auto" w:fill="D9D9D9" w:themeFill="background1" w:themeFillShade="D9"/>
+            <w:hideMark/>
+          </w:tcPr>
+          <w:p>
+            <w:pPr>
+              <w:pStyle w:val="AbsatzTab12PtTitel"/>
+              <w:rPr>
+                <w:lang w:val="fr-CH"/>
+              </w:rPr>
+            </w:pPr>
+            <w:r>
+              <w:rPr>
+                <w:lang w:val="fr-CH"/>
+              </w:rPr>
+              <w:t>Description</w:t>
+            </w:r>
+          </w:p>
+        </w:tc>
+        <w:tc>
+          <w:tcPr>
+            <w:tcW w:w="6946" w:type="dxa"/>
+            <w:gridSpan w:val="3"/>
+            <w:tcBorders>
+              <w:top w:val="single" w:sz="4" w:space="0" w:color="auto"/>
+              <w:left w:val="single" w:sz="4" w:space="0" w:color="auto"/>
+              <w:bottom w:val="single" w:sz="4" w:space="0" w:color="auto"/>
+              <w:right w:val="single" w:sz="4" w:space="0" w:color="auto"/>
+            </w:tcBorders>
+          </w:tcPr>
+          <w:p>
+            <w:pPr>
+              <w:pStyle w:val="AbsatzTab12Pt1-1Kur"/>
+              <w:rPr>
+                <w:lang w:val="fr-CH"/>
+              </w:rPr>
+            </w:pPr>
+            <w:r>
+              <w:rPr>
+                <w:lang w:val="fr-CH"/>
+              </w:rPr>
+              <w:t>L’utilisateur doit pouvoir faire une demande pour récupérer son mot de passe via email</w:t>
+            </w:r>
+          </w:p>
+        </w:tc>
+      </w:tr>
+      <w:tr>
+        <w:trPr>
+          <w:trHeight w:val="425"/>
+        </w:trPr>
+        <w:tc>
+          <w:tcPr>
+            <w:tcW w:w="2268" w:type="dxa"/>
+            <w:tcBorders>
+              <w:top w:val="single" w:sz="4" w:space="0" w:color="auto"/>
+              <w:left w:val="single" w:sz="4" w:space="0" w:color="auto"/>
+              <w:bottom w:val="single" w:sz="4" w:space="0" w:color="auto"/>
+              <w:right w:val="single" w:sz="4" w:space="0" w:color="auto"/>
+            </w:tcBorders>
+            <w:shd w:val="clear" w:color="auto" w:fill="D9D9D9" w:themeFill="background1" w:themeFillShade="D9"/>
+          </w:tcPr>
+          <w:p>
+            <w:pPr>
+              <w:pStyle w:val="AbsatzTab12PtTitel"/>
+              <w:rPr>
+                <w:lang w:val="fr-CH"/>
+              </w:rPr>
+            </w:pPr>
+            <w:r>
+              <w:rPr>
+                <w:lang w:val="fr-CH"/>
+              </w:rPr>
+              <w:t>Condition préalable au test</w:t>
+            </w:r>
+          </w:p>
+        </w:tc>
+        <w:tc>
+          <w:tcPr>
+            <w:tcW w:w="6946" w:type="dxa"/>
+            <w:gridSpan w:val="3"/>
+            <w:tcBorders>
+              <w:top w:val="single" w:sz="4" w:space="0" w:color="auto"/>
+              <w:left w:val="single" w:sz="4" w:space="0" w:color="auto"/>
+              <w:bottom w:val="single" w:sz="4" w:space="0" w:color="auto"/>
+              <w:right w:val="single" w:sz="4" w:space="0" w:color="auto"/>
+            </w:tcBorders>
+          </w:tcPr>
+          <w:p>
+            <w:pPr>
+              <w:pStyle w:val="AbsatzTab12Pt1-1Kur"/>
+              <w:rPr>
+                <w:lang w:val="fr-CH"/>
+              </w:rPr>
+            </w:pPr>
+            <w:r>
+              <w:rPr>
+                <w:lang w:val="fr-CH"/>
+              </w:rPr>
+              <w:t>L’utilisateur possède un compte sur l’application</w:t>
+            </w:r>
+          </w:p>
+        </w:tc>
+      </w:tr>
+      <w:tr>
+        <w:trPr>
+          <w:trHeight w:val="425"/>
+        </w:trPr>
+        <w:tc>
+          <w:tcPr>
+            <w:tcW w:w="2268" w:type="dxa"/>
+            <w:tcBorders>
+              <w:top w:val="single" w:sz="4" w:space="0" w:color="auto"/>
+              <w:left w:val="single" w:sz="4" w:space="0" w:color="auto"/>
+              <w:bottom w:val="single" w:sz="4" w:space="0" w:color="auto"/>
+              <w:right w:val="single" w:sz="4" w:space="0" w:color="auto"/>
+            </w:tcBorders>
+            <w:shd w:val="clear" w:color="auto" w:fill="D9D9D9" w:themeFill="background1" w:themeFillShade="D9"/>
+          </w:tcPr>
+          <w:p>
+            <w:pPr>
+              <w:pStyle w:val="AbsatzTab12PtTitel"/>
+              <w:rPr>
+                <w:lang w:val="fr-CH"/>
+              </w:rPr>
+            </w:pPr>
+            <w:r>
+              <w:rPr>
+                <w:lang w:val="fr-CH"/>
+              </w:rPr>
+              <w:t>Étapes du test</w:t>
+            </w:r>
+          </w:p>
+        </w:tc>
+        <w:tc>
+          <w:tcPr>
+            <w:tcW w:w="6946" w:type="dxa"/>
+            <w:gridSpan w:val="3"/>
+            <w:tcBorders>
+              <w:top w:val="single" w:sz="4" w:space="0" w:color="auto"/>
+              <w:left w:val="single" w:sz="4" w:space="0" w:color="auto"/>
+              <w:bottom w:val="single" w:sz="4" w:space="0" w:color="auto"/>
+              <w:right w:val="single" w:sz="4" w:space="0" w:color="auto"/>
+            </w:tcBorders>
+          </w:tcPr>
+          <w:p>
+            <w:pPr>
+              <w:pStyle w:val="AbsatzTab12Pt1-1Kur"/>
+              <w:rPr>
+                <w:lang w:val="fr-CH"/>
+              </w:rPr>
+            </w:pPr>
+            <w:r>
+              <w:rPr>
+                <w:lang w:val="fr-CH"/>
+              </w:rPr>
+              <w:t>Etape 1 : Vérifier que la demande de réinitialisation arrive bien au système</w:t>
+            </w:r>
+          </w:p>
+          <w:p>
+            <w:pPr>
+              <w:pStyle w:val="AbsatzTab12Pt1-1Kur"/>
+              <w:rPr>
+                <w:lang w:val="fr-CH"/>
+              </w:rPr>
+            </w:pPr>
+            <w:r>
+              <w:rPr>
+                <w:lang w:val="fr-CH"/>
+              </w:rPr>
+              <w:t>Etape 2 : Envoyer un email de réinitialisation à l’utilisateur</w:t>
+            </w:r>
+          </w:p>
+          <w:p>
+            <w:pPr>
+              <w:pStyle w:val="AbsatzTab12Pt1-1Kur"/>
+              <w:rPr>
+                <w:lang w:val="fr-CH"/>
+              </w:rPr>
+            </w:pPr>
+            <w:r>
+              <w:rPr>
+                <w:lang w:val="fr-CH"/>
+              </w:rPr>
+              <w:t>Etape 3 : L’utilisateur change son mot de passe</w:t>
+            </w:r>
+          </w:p>
+          <w:p>
+            <w:pPr>
+              <w:pStyle w:val="AbsatzTab12Pt1-1Kur"/>
+              <w:rPr>
+                <w:lang w:val="fr-CH"/>
+              </w:rPr>
+            </w:pPr>
+            <w:r>
+              <w:rPr>
+                <w:lang w:val="fr-CH"/>
+              </w:rPr>
+              <w:t>Etape 4 : Le système confirme le changement de mot de passe</w:t>
+            </w:r>
+          </w:p>
+        </w:tc>
+      </w:tr>
+      <w:tr>
+        <w:trPr>
+          <w:trHeight w:val="425"/>
+        </w:trPr>
+        <w:tc>
+          <w:tcPr>
+            <w:tcW w:w="2268" w:type="dxa"/>
+            <w:tcBorders>
+              <w:top w:val="single" w:sz="4" w:space="0" w:color="auto"/>
+              <w:left w:val="single" w:sz="4" w:space="0" w:color="auto"/>
+              <w:bottom w:val="single" w:sz="4" w:space="0" w:color="auto"/>
+              <w:right w:val="single" w:sz="4" w:space="0" w:color="auto"/>
+            </w:tcBorders>
+            <w:shd w:val="clear" w:color="auto" w:fill="D9D9D9" w:themeFill="background1" w:themeFillShade="D9"/>
+          </w:tcPr>
+          <w:p>
+            <w:pPr>
+              <w:pStyle w:val="AbsatzTab12PtTitel"/>
+              <w:rPr>
+                <w:lang w:val="fr-CH"/>
+              </w:rPr>
+            </w:pPr>
+            <w:r>
+              <w:rPr>
+                <w:lang w:val="fr-CH"/>
+              </w:rPr>
+              <w:t>Résultat attendu</w:t>
+            </w:r>
+          </w:p>
+        </w:tc>
+        <w:tc>
+          <w:tcPr>
+            <w:tcW w:w="6946" w:type="dxa"/>
+            <w:gridSpan w:val="3"/>
+            <w:tcBorders>
+              <w:top w:val="single" w:sz="4" w:space="0" w:color="auto"/>
+              <w:left w:val="single" w:sz="4" w:space="0" w:color="auto"/>
+              <w:bottom w:val="single" w:sz="4" w:space="0" w:color="auto"/>
+              <w:right w:val="single" w:sz="4" w:space="0" w:color="auto"/>
+            </w:tcBorders>
+          </w:tcPr>
+          <w:p>
+            <w:pPr>
+              <w:pStyle w:val="AbsatzTab12Pt1-1Kur"/>
+              <w:rPr>
+                <w:lang w:val="fr-CH"/>
+              </w:rPr>
+            </w:pPr>
+            <w:r>
+              <w:rPr>
+                <w:lang w:val="fr-CH"/>
+              </w:rPr>
+              <w:t>L’utilisateur doit pouvoir se connecter avec le nouveau de mot passe et pas avec l’ancien.</w:t>
+            </w:r>
+          </w:p>
+        </w:tc>
+      </w:tr>
+    </w:tbl>
+    <w:p>
+      <w:pPr>
+        <w:pStyle w:val="Absatz"/>
+        <w:rPr>
+          <w:lang w:val="fr-CH"/>
+        </w:rPr>
+      </w:pPr>
+    </w:p>
+    <w:p>
+      <w:pPr>
         <w:pStyle w:val="Titre2"/>
         <w:numPr>
           <w:ilvl w:val="1"/>
@@ -2286,6 +4312,22 @@
         <w:t>Conclusion des procès-verbaux des tests, rapports des tests</w:t>
       </w:r>
       <w:bookmarkEnd w:id="23"/>
+    </w:p>
+    <w:p>
+      <w:pPr>
+        <w:pStyle w:val="Absatz"/>
+        <w:rPr>
+          <w:lang w:val="fr-CH"/>
+        </w:rPr>
+      </w:pPr>
+      <w:r>
+        <w:rPr>
+          <w:lang w:val="fr-CH"/>
+        </w:rPr>
+        <w:t>Voir le document : LM_rapportTest_prototype.docx</w:t>
+      </w:r>
+      <w:bookmarkStart w:id="24" w:name="_GoBack"/>
+      <w:bookmarkEnd w:id="24"/>
     </w:p>
     <w:p>
       <w:pPr>
@@ -2299,14 +4341,14 @@
           <w:lang w:val="fr-CH"/>
         </w:rPr>
       </w:pPr>
-      <w:bookmarkStart w:id="24" w:name="_Toc26944100"/>
+      <w:bookmarkStart w:id="25" w:name="_Toc26944100"/>
       <w:r>
         <w:rPr>
           <w:lang w:val="fr-CH"/>
         </w:rPr>
         <w:t>Conclusions</w:t>
       </w:r>
-      <w:bookmarkEnd w:id="24"/>
+      <w:bookmarkEnd w:id="25"/>
     </w:p>
     <w:p>
       <w:pPr>
@@ -2352,14 +4394,14 @@
           <w:lang w:val="fr-CH"/>
         </w:rPr>
       </w:pPr>
-      <w:bookmarkStart w:id="25" w:name="_Toc26944101"/>
+      <w:bookmarkStart w:id="26" w:name="_Toc26944101"/>
       <w:r>
         <w:rPr>
           <w:lang w:val="fr-CH"/>
         </w:rPr>
         <w:t>Recommandations</w:t>
       </w:r>
-      <w:bookmarkEnd w:id="25"/>
+      <w:bookmarkEnd w:id="26"/>
     </w:p>
     <w:p>
       <w:pPr>
@@ -2372,10 +4414,14 @@
         <w:rPr>
           <w:lang w:val="fr-CH"/>
         </w:rPr>
-        <w:t>Être au clair avec la documentation Identity Server 4 car il a beaucoup d’aspect à connaître pour faire fonctionner correctement cet application</w:t>
-      </w:r>
-      <w:bookmarkStart w:id="26" w:name="_GoBack"/>
-      <w:bookmarkEnd w:id="26"/>
+        <w:t xml:space="preserve">Être au clair avec la documentation Identity Server 4 car il a beaucoup d’aspect à connaître pour faire fonctionner correctement </w:t>
+      </w:r>
+      <w:r>
+        <w:rPr>
+          <w:lang w:val="fr-CH"/>
+        </w:rPr>
+        <w:t>cette application</w:t>
+      </w:r>
       <w:r>
         <w:rPr>
           <w:lang w:val="fr-CH"/>
@@ -2551,21 +4597,7 @@
               <w:rPr>
                 <w:lang w:val="fr-CH"/>
               </w:rPr>
-              <w:t xml:space="preserve">La méthode de gestion de projets et de programmes HERMES 5 est une norme </w:t>
-            </w:r>
-            <w:proofErr w:type="spellStart"/>
-            <w:r>
-              <w:rPr>
-                <w:lang w:val="fr-CH"/>
-              </w:rPr>
-              <w:t>eCH</w:t>
-            </w:r>
-            <w:proofErr w:type="spellEnd"/>
-            <w:r>
-              <w:rPr>
-                <w:lang w:val="fr-CH"/>
-              </w:rPr>
-              <w:t>.</w:t>
+              <w:t>La méthode de gestion de projets et de programmes HERMES 5 est une norme eCH.</w:t>
             </w:r>
           </w:p>
         </w:tc>
@@ -4479,27 +6511,14 @@
               <w:szCs w:val="18"/>
             </w:rPr>
           </w:pPr>
-          <w:r>
-            <w:fldChar w:fldCharType="begin"/>
-          </w:r>
-          <w:r>
-            <w:instrText xml:space="preserve"> FILENAME \* LOWER \* MERGEFORMAT </w:instrText>
-          </w:r>
-          <w:r>
-            <w:fldChar w:fldCharType="separate"/>
-          </w:r>
-          <w:r>
-            <w:rPr>
-              <w:noProof/>
-            </w:rPr>
-            <w:t>document1</w:t>
-          </w:r>
-          <w:r>
-            <w:rPr>
-              <w:noProof/>
-            </w:rPr>
-            <w:fldChar w:fldCharType="end"/>
-          </w:r>
+          <w:fldSimple w:instr=" FILENAME \* LOWER \* MERGEFORMAT ">
+            <w:r>
+              <w:rPr>
+                <w:noProof/>
+              </w:rPr>
+              <w:t>document1</w:t>
+            </w:r>
+          </w:fldSimple>
         </w:p>
       </w:tc>
     </w:tr>
@@ -4939,15 +6958,7 @@
             <w:pStyle w:val="En-tte"/>
           </w:pPr>
           <w:r>
-            <w:t>Société (</w:t>
-          </w:r>
-          <w:proofErr w:type="spellStart"/>
-          <w:r>
-            <w:t>ligne</w:t>
-          </w:r>
-          <w:proofErr w:type="spellEnd"/>
-          <w:r>
-            <w:t xml:space="preserve"> 1)</w:t>
+            <w:t>Société (ligne 1)</w:t>
           </w:r>
         </w:p>
         <w:p>
@@ -4955,15 +6966,7 @@
             <w:pStyle w:val="KopfzeileFett"/>
           </w:pPr>
           <w:r>
-            <w:t>Société (</w:t>
-          </w:r>
-          <w:proofErr w:type="spellStart"/>
-          <w:r>
-            <w:t>ligne</w:t>
-          </w:r>
-          <w:proofErr w:type="spellEnd"/>
-          <w:r>
-            <w:t xml:space="preserve"> 2)</w:t>
+            <w:t>Société (ligne 2)</w:t>
           </w:r>
         </w:p>
         <w:p>
@@ -10909,11 +12912,12 @@
     <w:sig w:usb0="E0002EFF" w:usb1="C000785B" w:usb2="00000009" w:usb3="00000000" w:csb0="000001FF" w:csb1="00000000"/>
   </w:font>
   <w:font w:name="Helvetica">
-    <w:panose1 w:val="020B0604020202020204"/>
+    <w:panose1 w:val="020B0504020202020204"/>
     <w:charset w:val="00"/>
     <w:family w:val="swiss"/>
+    <w:notTrueType/>
     <w:pitch w:val="variable"/>
-    <w:sig w:usb0="E0002EFF" w:usb1="C000785B" w:usb2="00000009" w:usb3="00000000" w:csb0="000001FF" w:csb1="00000000"/>
+    <w:sig w:usb0="00000003" w:usb1="00000000" w:usb2="00000000" w:usb3="00000000" w:csb0="00000001" w:csb1="00000000"/>
   </w:font>
   <w:font w:name="Calibri">
     <w:panose1 w:val="020F0502020204030204"/>
@@ -10949,7 +12953,7 @@
     <w:charset w:val="00"/>
     <w:family w:val="roman"/>
     <w:pitch w:val="variable"/>
-    <w:sig w:usb0="E00006FF" w:usb1="420024FF" w:usb2="02000000" w:usb3="00000000" w:csb0="0000019F" w:csb1="00000000"/>
+    <w:sig w:usb0="E00002FF" w:usb1="400004FF" w:usb2="00000000" w:usb3="00000000" w:csb0="0000019F" w:csb1="00000000"/>
   </w:font>
   <w:font w:name="Arial Unicode MS">
     <w:panose1 w:val="020B0604020202020204"/>
@@ -10987,6 +12991,7 @@
     <w:rsidRoot w:val="008361C5"/>
     <w:rsid w:val="00027841"/>
     <w:rsid w:val="00247106"/>
+    <w:rsid w:val="003D008E"/>
     <w:rsid w:val="008361C5"/>
   </w:rsids>
   <m:mathPr>

</xml_diff>

<commit_message>
Review Document Seb + Hans
</commit_message>
<xml_diff>
--- a/Documentation du prototype.docx
+++ b/Documentation du prototype.docx
@@ -26,12 +26,14 @@
       <w:bookmarkStart w:id="0" w:name="_Toc527977149"/>
       <w:bookmarkStart w:id="1" w:name="_Toc527983432"/>
       <w:bookmarkStart w:id="2" w:name="_Toc530490773"/>
+      <w:proofErr w:type="spellStart"/>
       <w:r>
         <w:rPr>
           <w:lang w:val="fr-CH"/>
         </w:rPr>
         <w:t>LoveMirroring</w:t>
       </w:r>
+      <w:proofErr w:type="spellEnd"/>
     </w:p>
     <w:p>
       <w:pPr>
@@ -214,12 +216,14 @@
                 <w:lang w:val="fr-CH"/>
               </w:rPr>
             </w:pPr>
+            <w:proofErr w:type="spellStart"/>
             <w:r>
               <w:rPr>
                 <w:lang w:val="fr-CH"/>
               </w:rPr>
               <w:t>LoveMirroring</w:t>
             </w:r>
+            <w:proofErr w:type="spellEnd"/>
           </w:p>
         </w:tc>
       </w:tr>
@@ -1117,7 +1121,35 @@
         <w:rPr>
           <w:lang w:val="fr-CH"/>
         </w:rPr>
-        <w:t>Notre projet devant utiliser des API sécurisé, nous nous sommes penchés par un AaaS (authentification as a service) proposé par Microsoft. Celui que nous avons choisi est Identity Server 4 qui nous permettra de réaliser ce prototype.</w:t>
+        <w:t xml:space="preserve">Notre projet devant utiliser des API sécurisé, nous nous sommes penchés par un </w:t>
+      </w:r>
+      <w:proofErr w:type="spellStart"/>
+      <w:r>
+        <w:rPr>
+          <w:lang w:val="fr-CH"/>
+        </w:rPr>
+        <w:t>AaaS</w:t>
+      </w:r>
+      <w:proofErr w:type="spellEnd"/>
+      <w:r>
+        <w:rPr>
+          <w:lang w:val="fr-CH"/>
+        </w:rPr>
+        <w:t xml:space="preserve"> (authentification as </w:t>
+      </w:r>
+      <w:proofErr w:type="gramStart"/>
+      <w:r>
+        <w:rPr>
+          <w:lang w:val="fr-CH"/>
+        </w:rPr>
+        <w:t>a</w:t>
+      </w:r>
+      <w:proofErr w:type="gramEnd"/>
+      <w:r>
+        <w:rPr>
+          <w:lang w:val="fr-CH"/>
+        </w:rPr>
+        <w:t xml:space="preserve"> service) proposé par Microsoft. Celui que nous avons choisi est Identity Server 4 qui nous permettra de réaliser ce prototype.</w:t>
       </w:r>
     </w:p>
     <w:p>
@@ -1163,6 +1195,7 @@
         </w:rPr>
         <w:t xml:space="preserve">Cela sera hébergé par Azure avec une </w:t>
       </w:r>
+      <w:proofErr w:type="spellStart"/>
       <w:r>
         <w:rPr>
           <w:lang w:val="fr-CH"/>
@@ -1173,7 +1206,14 @@
         <w:rPr>
           <w:lang w:val="fr-CH"/>
         </w:rPr>
-        <w:t>icense étudiant.</w:t>
+        <w:t>icense</w:t>
+      </w:r>
+      <w:proofErr w:type="spellEnd"/>
+      <w:r>
+        <w:rPr>
+          <w:lang w:val="fr-CH"/>
+        </w:rPr>
+        <w:t xml:space="preserve"> étudiant.</w:t>
       </w:r>
     </w:p>
     <w:p>
@@ -1203,7 +1243,21 @@
         <w:rPr>
           <w:lang w:val="fr-CH"/>
         </w:rPr>
-        <w:t>Il faut impérativement utiliser des technologie microsoft.</w:t>
+        <w:t xml:space="preserve">Il faut impérativement utiliser des technologie </w:t>
+      </w:r>
+      <w:proofErr w:type="spellStart"/>
+      <w:r>
+        <w:rPr>
+          <w:lang w:val="fr-CH"/>
+        </w:rPr>
+        <w:t>microsoft</w:t>
+      </w:r>
+      <w:proofErr w:type="spellEnd"/>
+      <w:r>
+        <w:rPr>
+          <w:lang w:val="fr-CH"/>
+        </w:rPr>
+        <w:t>.</w:t>
       </w:r>
     </w:p>
     <w:p>
@@ -1226,6 +1280,20 @@
         <w:t>Conditions-cadres</w:t>
       </w:r>
       <w:bookmarkEnd w:id="14"/>
+    </w:p>
+    <w:p>
+      <w:pPr>
+        <w:pStyle w:val="Absatz"/>
+        <w:rPr>
+          <w:lang w:val="fr-CH"/>
+        </w:rPr>
+      </w:pPr>
+      <w:r>
+        <w:rPr>
+          <w:lang w:val="fr-CH"/>
+        </w:rPr>
+        <w:t>N/A</w:t>
+      </w:r>
     </w:p>
     <w:p>
       <w:pPr>
@@ -1951,7 +2019,21 @@
               <w:rPr>
                 <w:lang w:val="fr-CH"/>
               </w:rPr>
-              <w:t>* Priorité: N = nécessaire / 1 = haute, 2 = moyenne, 3 = basse</w:t>
+              <w:t xml:space="preserve">* </w:t>
+            </w:r>
+            <w:proofErr w:type="gramStart"/>
+            <w:r>
+              <w:rPr>
+                <w:lang w:val="fr-CH"/>
+              </w:rPr>
+              <w:t>Priorité:</w:t>
+            </w:r>
+            <w:proofErr w:type="gramEnd"/>
+            <w:r>
+              <w:rPr>
+                <w:lang w:val="fr-CH"/>
+              </w:rPr>
+              <w:t xml:space="preserve"> N = nécessaire / 1 = haute, 2 = moyenne, 3 = basse</w:t>
             </w:r>
           </w:p>
         </w:tc>
@@ -2083,7 +2165,21 @@
         <w:rPr>
           <w:lang w:val="fr-CH"/>
         </w:rPr>
-        <w:t xml:space="preserve"> 3 applications web distinctes, une pour identity server 4, une pour le client et une pour les API.</w:t>
+        <w:t xml:space="preserve"> 3 applications web distinctes, une pour </w:t>
+      </w:r>
+      <w:proofErr w:type="spellStart"/>
+      <w:r>
+        <w:rPr>
+          <w:lang w:val="fr-CH"/>
+        </w:rPr>
+        <w:t>identity</w:t>
+      </w:r>
+      <w:proofErr w:type="spellEnd"/>
+      <w:r>
+        <w:rPr>
+          <w:lang w:val="fr-CH"/>
+        </w:rPr>
+        <w:t xml:space="preserve"> server 4, une pour le client et une pour les API.</w:t>
       </w:r>
     </w:p>
     <w:p>
@@ -2134,7 +2230,21 @@
         <w:rPr>
           <w:lang w:val="fr-CH"/>
         </w:rPr>
-        <w:t>Pour le déploiement il faudra héberger sur Azure. Le bémol c’est l’hébergement de la base de données qui se fera chez Tim Allemann car la license étudiant ne le permet pas sur Azure.</w:t>
+        <w:t xml:space="preserve">Pour le déploiement il faudra héberger sur Azure. Le bémol c’est l’hébergement de la base de données qui se fera chez Tim Allemann car la </w:t>
+      </w:r>
+      <w:proofErr w:type="spellStart"/>
+      <w:r>
+        <w:rPr>
+          <w:lang w:val="fr-CH"/>
+        </w:rPr>
+        <w:t>license</w:t>
+      </w:r>
+      <w:proofErr w:type="spellEnd"/>
+      <w:r>
+        <w:rPr>
+          <w:lang w:val="fr-CH"/>
+        </w:rPr>
+        <w:t xml:space="preserve"> étudiant ne le permet pas sur Azure.</w:t>
       </w:r>
     </w:p>
     <w:p>
@@ -3168,12 +3278,14 @@
                 <w:lang w:val="fr-CH"/>
               </w:rPr>
             </w:pPr>
+            <w:proofErr w:type="spellStart"/>
             <w:r>
               <w:rPr>
                 <w:lang w:val="fr-CH"/>
               </w:rPr>
               <w:t>Nn</w:t>
             </w:r>
+            <w:proofErr w:type="spellEnd"/>
             <w:r>
               <w:rPr>
                 <w:lang w:val="fr-CH"/>
@@ -3594,12 +3706,14 @@
                 <w:lang w:val="fr-CH"/>
               </w:rPr>
             </w:pPr>
+            <w:proofErr w:type="spellStart"/>
             <w:r>
               <w:rPr>
                 <w:lang w:val="fr-CH"/>
               </w:rPr>
               <w:t>Nn</w:t>
             </w:r>
+            <w:proofErr w:type="spellEnd"/>
           </w:p>
         </w:tc>
       </w:tr>
@@ -4293,6 +4407,388 @@
         </w:rPr>
       </w:pPr>
     </w:p>
+    <w:tbl>
+      <w:tblPr>
+        <w:tblW w:w="9214" w:type="dxa"/>
+        <w:tblInd w:w="-5" w:type="dxa"/>
+        <w:tblBorders>
+          <w:top w:val="single" w:sz="4" w:space="0" w:color="auto"/>
+          <w:left w:val="single" w:sz="4" w:space="0" w:color="auto"/>
+          <w:bottom w:val="single" w:sz="4" w:space="0" w:color="auto"/>
+          <w:right w:val="single" w:sz="4" w:space="0" w:color="auto"/>
+          <w:insideH w:val="single" w:sz="4" w:space="0" w:color="auto"/>
+          <w:insideV w:val="single" w:sz="4" w:space="0" w:color="auto"/>
+        </w:tblBorders>
+        <w:tblLayout w:type="fixed"/>
+        <w:tblLook w:val="04A0" w:firstRow="1" w:lastRow="0" w:firstColumn="1" w:lastColumn="0" w:noHBand="0" w:noVBand="1"/>
+      </w:tblPr>
+      <w:tblGrid>
+        <w:gridCol w:w="2268"/>
+        <w:gridCol w:w="1134"/>
+        <w:gridCol w:w="2906"/>
+        <w:gridCol w:w="2906"/>
+      </w:tblGrid>
+      <w:tr>
+        <w:trPr>
+          <w:trHeight w:val="425"/>
+          <w:tblHeader/>
+        </w:trPr>
+        <w:tc>
+          <w:tcPr>
+            <w:tcW w:w="2268" w:type="dxa"/>
+            <w:tcBorders>
+              <w:top w:val="single" w:sz="4" w:space="0" w:color="auto"/>
+              <w:left w:val="single" w:sz="4" w:space="0" w:color="auto"/>
+              <w:bottom w:val="single" w:sz="4" w:space="0" w:color="auto"/>
+              <w:right w:val="single" w:sz="4" w:space="0" w:color="auto"/>
+            </w:tcBorders>
+            <w:shd w:val="clear" w:color="auto" w:fill="D9D9D9"/>
+            <w:hideMark/>
+          </w:tcPr>
+          <w:p>
+            <w:pPr>
+              <w:pStyle w:val="AbsatzTab12PtTitel"/>
+              <w:rPr>
+                <w:lang w:val="fr-CH"/>
+              </w:rPr>
+            </w:pPr>
+            <w:r>
+              <w:rPr>
+                <w:lang w:val="fr-CH"/>
+              </w:rPr>
+              <w:t>ID / Désignation</w:t>
+            </w:r>
+          </w:p>
+        </w:tc>
+        <w:tc>
+          <w:tcPr>
+            <w:tcW w:w="1134" w:type="dxa"/>
+            <w:tcBorders>
+              <w:top w:val="single" w:sz="4" w:space="0" w:color="auto"/>
+              <w:left w:val="single" w:sz="4" w:space="0" w:color="auto"/>
+              <w:bottom w:val="single" w:sz="4" w:space="0" w:color="auto"/>
+              <w:right w:val="single" w:sz="4" w:space="0" w:color="auto"/>
+            </w:tcBorders>
+            <w:shd w:val="clear" w:color="auto" w:fill="auto"/>
+            <w:hideMark/>
+          </w:tcPr>
+          <w:p>
+            <w:pPr>
+              <w:pStyle w:val="AbsatzTab12Pt1-1Kur"/>
+              <w:rPr>
+                <w:lang w:val="fr-CH"/>
+              </w:rPr>
+            </w:pPr>
+            <w:r>
+              <w:rPr>
+                <w:lang w:val="fr-CH"/>
+              </w:rPr>
+              <w:t>T-007</w:t>
+            </w:r>
+          </w:p>
+        </w:tc>
+        <w:tc>
+          <w:tcPr>
+            <w:tcW w:w="2906" w:type="dxa"/>
+            <w:tcBorders>
+              <w:top w:val="single" w:sz="4" w:space="0" w:color="auto"/>
+              <w:left w:val="single" w:sz="4" w:space="0" w:color="auto"/>
+              <w:bottom w:val="single" w:sz="4" w:space="0" w:color="auto"/>
+              <w:right w:val="single" w:sz="4" w:space="0" w:color="auto"/>
+            </w:tcBorders>
+            <w:shd w:val="clear" w:color="auto" w:fill="auto"/>
+            <w:hideMark/>
+          </w:tcPr>
+          <w:p>
+            <w:pPr>
+              <w:pStyle w:val="AbsatzTab12Pt1-1Kur"/>
+              <w:rPr>
+                <w:lang w:val="fr-CH"/>
+              </w:rPr>
+            </w:pPr>
+            <w:r>
+              <w:rPr>
+                <w:lang w:val="fr-CH"/>
+              </w:rPr>
+              <w:t>A7 - Valider les données affichées avec des comptes de tests et vérifier si l’algorithme prend en compte tous les paramètres</w:t>
+            </w:r>
+          </w:p>
+        </w:tc>
+        <w:tc>
+          <w:tcPr>
+            <w:tcW w:w="2906" w:type="dxa"/>
+            <w:tcBorders>
+              <w:top w:val="single" w:sz="4" w:space="0" w:color="auto"/>
+              <w:left w:val="single" w:sz="4" w:space="0" w:color="auto"/>
+              <w:bottom w:val="single" w:sz="4" w:space="0" w:color="auto"/>
+              <w:right w:val="single" w:sz="4" w:space="0" w:color="auto"/>
+            </w:tcBorders>
+            <w:shd w:val="clear" w:color="auto" w:fill="auto"/>
+          </w:tcPr>
+          <w:p>
+            <w:pPr>
+              <w:pStyle w:val="AbsatzTab12Pt1-1Kur"/>
+              <w:rPr>
+                <w:lang w:val="fr-CH"/>
+              </w:rPr>
+            </w:pPr>
+          </w:p>
+        </w:tc>
+      </w:tr>
+      <w:tr>
+        <w:trPr>
+          <w:trHeight w:val="425"/>
+        </w:trPr>
+        <w:tc>
+          <w:tcPr>
+            <w:tcW w:w="2268" w:type="dxa"/>
+            <w:tcBorders>
+              <w:top w:val="single" w:sz="4" w:space="0" w:color="auto"/>
+              <w:left w:val="single" w:sz="4" w:space="0" w:color="auto"/>
+              <w:bottom w:val="single" w:sz="4" w:space="0" w:color="auto"/>
+              <w:right w:val="single" w:sz="4" w:space="0" w:color="auto"/>
+            </w:tcBorders>
+            <w:shd w:val="clear" w:color="auto" w:fill="D9D9D9" w:themeFill="background1" w:themeFillShade="D9"/>
+            <w:hideMark/>
+          </w:tcPr>
+          <w:p>
+            <w:pPr>
+              <w:pStyle w:val="AbsatzTab12PtTitel"/>
+              <w:rPr>
+                <w:lang w:val="fr-CH"/>
+              </w:rPr>
+            </w:pPr>
+            <w:r>
+              <w:rPr>
+                <w:lang w:val="fr-CH"/>
+              </w:rPr>
+              <w:t>Description</w:t>
+            </w:r>
+          </w:p>
+        </w:tc>
+        <w:tc>
+          <w:tcPr>
+            <w:tcW w:w="6946" w:type="dxa"/>
+            <w:gridSpan w:val="3"/>
+            <w:tcBorders>
+              <w:top w:val="single" w:sz="4" w:space="0" w:color="auto"/>
+              <w:left w:val="single" w:sz="4" w:space="0" w:color="auto"/>
+              <w:bottom w:val="single" w:sz="4" w:space="0" w:color="auto"/>
+              <w:right w:val="single" w:sz="4" w:space="0" w:color="auto"/>
+            </w:tcBorders>
+          </w:tcPr>
+          <w:p>
+            <w:pPr>
+              <w:pStyle w:val="AbsatzTab12Pt1-1Kur"/>
+              <w:rPr>
+                <w:lang w:val="fr-CH"/>
+              </w:rPr>
+            </w:pPr>
+            <w:r>
+              <w:rPr>
+                <w:lang w:val="fr-CH"/>
+              </w:rPr>
+              <w:t>Le système doit pouvoir déterminer les profils correspondent à l’utilisateur en fonction de plusieurs paramètres</w:t>
+            </w:r>
+          </w:p>
+        </w:tc>
+      </w:tr>
+      <w:tr>
+        <w:trPr>
+          <w:trHeight w:val="425"/>
+        </w:trPr>
+        <w:tc>
+          <w:tcPr>
+            <w:tcW w:w="2268" w:type="dxa"/>
+            <w:tcBorders>
+              <w:top w:val="single" w:sz="4" w:space="0" w:color="auto"/>
+              <w:left w:val="single" w:sz="4" w:space="0" w:color="auto"/>
+              <w:bottom w:val="single" w:sz="4" w:space="0" w:color="auto"/>
+              <w:right w:val="single" w:sz="4" w:space="0" w:color="auto"/>
+            </w:tcBorders>
+            <w:shd w:val="clear" w:color="auto" w:fill="D9D9D9" w:themeFill="background1" w:themeFillShade="D9"/>
+          </w:tcPr>
+          <w:p>
+            <w:pPr>
+              <w:pStyle w:val="AbsatzTab12PtTitel"/>
+              <w:rPr>
+                <w:lang w:val="fr-CH"/>
+              </w:rPr>
+            </w:pPr>
+            <w:r>
+              <w:rPr>
+                <w:lang w:val="fr-CH"/>
+              </w:rPr>
+              <w:t>Condition préalable au test</w:t>
+            </w:r>
+          </w:p>
+        </w:tc>
+        <w:tc>
+          <w:tcPr>
+            <w:tcW w:w="6946" w:type="dxa"/>
+            <w:gridSpan w:val="3"/>
+            <w:tcBorders>
+              <w:top w:val="single" w:sz="4" w:space="0" w:color="auto"/>
+              <w:left w:val="single" w:sz="4" w:space="0" w:color="auto"/>
+              <w:bottom w:val="single" w:sz="4" w:space="0" w:color="auto"/>
+              <w:right w:val="single" w:sz="4" w:space="0" w:color="auto"/>
+            </w:tcBorders>
+          </w:tcPr>
+          <w:p>
+            <w:pPr>
+              <w:pStyle w:val="AbsatzTab12Pt1-1Kur"/>
+              <w:rPr>
+                <w:lang w:val="fr-CH"/>
+              </w:rPr>
+            </w:pPr>
+            <w:r>
+              <w:rPr>
+                <w:lang w:val="fr-CH"/>
+              </w:rPr>
+              <w:t>L’utilisateur doit posséder un compte valide</w:t>
+            </w:r>
+          </w:p>
+        </w:tc>
+      </w:tr>
+      <w:tr>
+        <w:trPr>
+          <w:trHeight w:val="425"/>
+        </w:trPr>
+        <w:tc>
+          <w:tcPr>
+            <w:tcW w:w="2268" w:type="dxa"/>
+            <w:tcBorders>
+              <w:top w:val="single" w:sz="4" w:space="0" w:color="auto"/>
+              <w:left w:val="single" w:sz="4" w:space="0" w:color="auto"/>
+              <w:bottom w:val="single" w:sz="4" w:space="0" w:color="auto"/>
+              <w:right w:val="single" w:sz="4" w:space="0" w:color="auto"/>
+            </w:tcBorders>
+            <w:shd w:val="clear" w:color="auto" w:fill="D9D9D9" w:themeFill="background1" w:themeFillShade="D9"/>
+          </w:tcPr>
+          <w:p>
+            <w:pPr>
+              <w:pStyle w:val="AbsatzTab12PtTitel"/>
+              <w:rPr>
+                <w:lang w:val="fr-CH"/>
+              </w:rPr>
+            </w:pPr>
+            <w:r>
+              <w:rPr>
+                <w:lang w:val="fr-CH"/>
+              </w:rPr>
+              <w:t>Étapes du test</w:t>
+            </w:r>
+          </w:p>
+        </w:tc>
+        <w:tc>
+          <w:tcPr>
+            <w:tcW w:w="6946" w:type="dxa"/>
+            <w:gridSpan w:val="3"/>
+            <w:tcBorders>
+              <w:top w:val="single" w:sz="4" w:space="0" w:color="auto"/>
+              <w:left w:val="single" w:sz="4" w:space="0" w:color="auto"/>
+              <w:bottom w:val="single" w:sz="4" w:space="0" w:color="auto"/>
+              <w:right w:val="single" w:sz="4" w:space="0" w:color="auto"/>
+            </w:tcBorders>
+          </w:tcPr>
+          <w:p>
+            <w:pPr>
+              <w:pStyle w:val="AbsatzTab12Pt1-1Kur"/>
+              <w:rPr>
+                <w:lang w:val="fr-CH"/>
+              </w:rPr>
+            </w:pPr>
+            <w:r>
+              <w:rPr>
+                <w:lang w:val="fr-CH"/>
+              </w:rPr>
+              <w:t>Etape 1 : Le système répond à la demande de façon journalière</w:t>
+            </w:r>
+          </w:p>
+          <w:p>
+            <w:pPr>
+              <w:pStyle w:val="AbsatzTab12Pt1-1Kur"/>
+              <w:rPr>
+                <w:lang w:val="fr-CH"/>
+              </w:rPr>
+            </w:pPr>
+            <w:r>
+              <w:rPr>
+                <w:lang w:val="fr-CH"/>
+              </w:rPr>
+              <w:t>Etape 2 : Le système cherche grâce à l’algorithme une liste de profil correspondant à chaque utilisateur.</w:t>
+            </w:r>
+          </w:p>
+        </w:tc>
+      </w:tr>
+      <w:tr>
+        <w:trPr>
+          <w:trHeight w:val="425"/>
+        </w:trPr>
+        <w:tc>
+          <w:tcPr>
+            <w:tcW w:w="2268" w:type="dxa"/>
+            <w:tcBorders>
+              <w:top w:val="single" w:sz="4" w:space="0" w:color="auto"/>
+              <w:left w:val="single" w:sz="4" w:space="0" w:color="auto"/>
+              <w:bottom w:val="single" w:sz="4" w:space="0" w:color="auto"/>
+              <w:right w:val="single" w:sz="4" w:space="0" w:color="auto"/>
+            </w:tcBorders>
+            <w:shd w:val="clear" w:color="auto" w:fill="D9D9D9" w:themeFill="background1" w:themeFillShade="D9"/>
+          </w:tcPr>
+          <w:p>
+            <w:pPr>
+              <w:pStyle w:val="AbsatzTab12PtTitel"/>
+              <w:rPr>
+                <w:lang w:val="fr-CH"/>
+              </w:rPr>
+            </w:pPr>
+            <w:r>
+              <w:rPr>
+                <w:lang w:val="fr-CH"/>
+              </w:rPr>
+              <w:t>Résultat attendu</w:t>
+            </w:r>
+          </w:p>
+        </w:tc>
+        <w:tc>
+          <w:tcPr>
+            <w:tcW w:w="6946" w:type="dxa"/>
+            <w:gridSpan w:val="3"/>
+            <w:tcBorders>
+              <w:top w:val="single" w:sz="4" w:space="0" w:color="auto"/>
+              <w:left w:val="single" w:sz="4" w:space="0" w:color="auto"/>
+              <w:bottom w:val="single" w:sz="4" w:space="0" w:color="auto"/>
+              <w:right w:val="single" w:sz="4" w:space="0" w:color="auto"/>
+            </w:tcBorders>
+          </w:tcPr>
+          <w:p>
+            <w:pPr>
+              <w:pStyle w:val="AbsatzTab12Pt1-1Kur"/>
+              <w:rPr>
+                <w:lang w:val="fr-CH"/>
+              </w:rPr>
+            </w:pPr>
+            <w:r>
+              <w:rPr>
+                <w:lang w:val="fr-CH"/>
+              </w:rPr>
+              <w:t>Le système retourne un profil ou plusieurs qui correspondent aux critères de la personne.</w:t>
+            </w:r>
+          </w:p>
+        </w:tc>
+      </w:tr>
+    </w:tbl>
+    <w:p>
+      <w:pPr>
+        <w:pStyle w:val="Absatz"/>
+        <w:rPr>
+          <w:lang w:val="fr-CH"/>
+        </w:rPr>
+      </w:pPr>
+      <w:bookmarkStart w:id="23" w:name="_GoBack"/>
+      <w:bookmarkEnd w:id="23"/>
+    </w:p>
     <w:p>
       <w:pPr>
         <w:pStyle w:val="Titre2"/>
@@ -4304,14 +4800,15 @@
           <w:lang w:val="fr-CH"/>
         </w:rPr>
       </w:pPr>
-      <w:bookmarkStart w:id="23" w:name="_Toc26944099"/>
-      <w:r>
-        <w:rPr>
-          <w:lang w:val="fr-CH"/>
-        </w:rPr>
+      <w:bookmarkStart w:id="24" w:name="_Toc26944099"/>
+      <w:r>
+        <w:rPr>
+          <w:lang w:val="fr-CH"/>
+        </w:rPr>
+        <w:lastRenderedPageBreak/>
         <w:t>Conclusion des procès-verbaux des tests, rapports des tests</w:t>
       </w:r>
-      <w:bookmarkEnd w:id="23"/>
+      <w:bookmarkEnd w:id="24"/>
     </w:p>
     <w:p>
       <w:pPr>
@@ -4326,8 +4823,6 @@
         </w:rPr>
         <w:t>Voir le document : LM_rapportTest_prototype.docx</w:t>
       </w:r>
-      <w:bookmarkStart w:id="24" w:name="_GoBack"/>
-      <w:bookmarkEnd w:id="24"/>
     </w:p>
     <w:p>
       <w:pPr>
@@ -4597,7 +5092,21 @@
               <w:rPr>
                 <w:lang w:val="fr-CH"/>
               </w:rPr>
-              <w:t>La méthode de gestion de projets et de programmes HERMES 5 est une norme eCH.</w:t>
+              <w:t xml:space="preserve">La méthode de gestion de projets et de programmes HERMES 5 est une norme </w:t>
+            </w:r>
+            <w:proofErr w:type="spellStart"/>
+            <w:r>
+              <w:rPr>
+                <w:lang w:val="fr-CH"/>
+              </w:rPr>
+              <w:t>eCH</w:t>
+            </w:r>
+            <w:proofErr w:type="spellEnd"/>
+            <w:r>
+              <w:rPr>
+                <w:lang w:val="fr-CH"/>
+              </w:rPr>
+              <w:t>.</w:t>
             </w:r>
           </w:p>
         </w:tc>
@@ -6511,14 +7020,27 @@
               <w:szCs w:val="18"/>
             </w:rPr>
           </w:pPr>
-          <w:fldSimple w:instr=" FILENAME \* LOWER \* MERGEFORMAT ">
-            <w:r>
-              <w:rPr>
-                <w:noProof/>
-              </w:rPr>
-              <w:t>document1</w:t>
-            </w:r>
-          </w:fldSimple>
+          <w:r>
+            <w:fldChar w:fldCharType="begin"/>
+          </w:r>
+          <w:r>
+            <w:instrText xml:space="preserve"> FILENAME \* LOWER \* MERGEFORMAT </w:instrText>
+          </w:r>
+          <w:r>
+            <w:fldChar w:fldCharType="separate"/>
+          </w:r>
+          <w:r>
+            <w:rPr>
+              <w:noProof/>
+            </w:rPr>
+            <w:t>document1</w:t>
+          </w:r>
+          <w:r>
+            <w:rPr>
+              <w:noProof/>
+            </w:rPr>
+            <w:fldChar w:fldCharType="end"/>
+          </w:r>
         </w:p>
       </w:tc>
     </w:tr>
@@ -6781,17 +7303,26 @@
           <w:pPr>
             <w:pStyle w:val="Referenz"/>
             <w:jc w:val="right"/>
+            <w:rPr>
+              <w:lang w:val="fr-CH"/>
+            </w:rPr>
           </w:pPr>
           <w:r>
             <w:fldChar w:fldCharType="begin"/>
           </w:r>
           <w:r>
+            <w:rPr>
+              <w:lang w:val="fr-CH"/>
+            </w:rPr>
             <w:instrText xml:space="preserve"> STYLEREF "Titel-Projektbezeichnung 1" </w:instrText>
           </w:r>
           <w:r>
             <w:fldChar w:fldCharType="separate"/>
           </w:r>
           <w:r>
+            <w:rPr>
+              <w:lang w:val="fr-CH"/>
+            </w:rPr>
             <w:t>Documentation du prototype</w:t>
           </w:r>
           <w:r>
@@ -6802,17 +7333,26 @@
           <w:pPr>
             <w:pStyle w:val="Referenz"/>
             <w:jc w:val="right"/>
+            <w:rPr>
+              <w:lang w:val="fr-CH"/>
+            </w:rPr>
           </w:pPr>
           <w:r>
             <w:fldChar w:fldCharType="begin"/>
           </w:r>
           <w:r>
+            <w:rPr>
+              <w:lang w:val="fr-CH"/>
+            </w:rPr>
             <w:instrText xml:space="preserve"> STYLEREF "Titel-Projektbezeichnung 2" </w:instrText>
           </w:r>
           <w:r>
             <w:fldChar w:fldCharType="separate"/>
           </w:r>
           <w:r>
+            <w:rPr>
+              <w:lang w:val="fr-CH"/>
+            </w:rPr>
             <w:t>Nom de projet</w:t>
           </w:r>
           <w:r>
@@ -6825,6 +7365,9 @@
   <w:p>
     <w:pPr>
       <w:pStyle w:val="En-tte"/>
+      <w:rPr>
+        <w:lang w:val="fr-CH"/>
+      </w:rPr>
     </w:pPr>
   </w:p>
 </w:hdr>
@@ -6958,7 +7501,15 @@
             <w:pStyle w:val="En-tte"/>
           </w:pPr>
           <w:r>
-            <w:t>Société (ligne 1)</w:t>
+            <w:t>Société (</w:t>
+          </w:r>
+          <w:proofErr w:type="spellStart"/>
+          <w:r>
+            <w:t>ligne</w:t>
+          </w:r>
+          <w:proofErr w:type="spellEnd"/>
+          <w:r>
+            <w:t xml:space="preserve"> 1)</w:t>
           </w:r>
         </w:p>
         <w:p>
@@ -6966,7 +7517,15 @@
             <w:pStyle w:val="KopfzeileFett"/>
           </w:pPr>
           <w:r>
-            <w:t>Société (ligne 2)</w:t>
+            <w:t>Société (</w:t>
+          </w:r>
+          <w:proofErr w:type="spellStart"/>
+          <w:r>
+            <w:t>ligne</w:t>
+          </w:r>
+          <w:proofErr w:type="spellEnd"/>
+          <w:r>
+            <w:t xml:space="preserve"> 2)</w:t>
           </w:r>
         </w:p>
         <w:p>
@@ -12993,6 +13552,7 @@
     <w:rsid w:val="00247106"/>
     <w:rsid w:val="003D008E"/>
     <w:rsid w:val="008361C5"/>
+    <w:rsid w:val="00FC292A"/>
   </w:rsids>
   <m:mathPr>
     <m:mathFont m:val="Cambria Math"/>

</xml_diff>